<commit_message>
adding components, html>php, generating DB content
</commit_message>
<xml_diff>
--- a/Base de données/Base de données - Documentation.docx
+++ b/Base de données/Base de données - Documentation.docx
@@ -1,13 +1,16 @@
 
 <file path=word/document.xml><?xml version="1.0" encoding="utf-8"?>
 <w:document xmlns:wpc="http://schemas.microsoft.com/office/word/2010/wordprocessingCanvas" xmlns:cx="http://schemas.microsoft.com/office/drawing/2014/chartex" xmlns:cx1="http://schemas.microsoft.com/office/drawing/2015/9/8/chartex" xmlns:cx2="http://schemas.microsoft.com/office/drawing/2015/10/21/chartex" xmlns:cx3="http://schemas.microsoft.com/office/drawing/2016/5/9/chartex" xmlns:cx4="http://schemas.microsoft.com/office/drawing/2016/5/10/chartex" xmlns:cx5="http://schemas.microsoft.com/office/drawing/2016/5/11/chartex" xmlns:cx6="http://schemas.microsoft.com/office/drawing/2016/5/12/chartex" xmlns:cx7="http://schemas.microsoft.com/office/drawing/2016/5/13/chartex" xmlns:cx8="http://schemas.microsoft.com/office/drawing/2016/5/14/chartex" xmlns:mc="http://schemas.openxmlformats.org/markup-compatibility/2006" xmlns:aink="http://schemas.microsoft.com/office/drawing/2016/ink" xmlns:am3d="http://schemas.microsoft.com/office/drawing/2017/model3d" xmlns:o="urn:schemas-microsoft-com:office:office" xmlns:r="http://schemas.openxmlformats.org/officeDocument/2006/relationships" xmlns:m="http://schemas.openxmlformats.org/officeDocument/2006/math" xmlns:v="urn:schemas-microsoft-com:vml" xmlns:wp14="http://schemas.microsoft.com/office/word/2010/wordprocessingDrawing" xmlns:wp="http://schemas.openxmlformats.org/drawingml/2006/wordprocessingDrawing" xmlns:w10="urn:schemas-microsoft-com:office:word" xmlns:w="http://schemas.openxmlformats.org/wordprocessingml/2006/main" xmlns:w14="http://schemas.microsoft.com/office/word/2010/wordml" xmlns:w15="http://schemas.microsoft.com/office/word/2012/wordml" xmlns:w16cex="http://schemas.microsoft.com/office/word/2018/wordml/cex" xmlns:w16cid="http://schemas.microsoft.com/office/word/2016/wordml/cid" xmlns:w16="http://schemas.microsoft.com/office/word/2018/wordml" xmlns:w16se="http://schemas.microsoft.com/office/word/2015/wordml/symex" xmlns:wpg="http://schemas.microsoft.com/office/word/2010/wordprocessingGroup" xmlns:wpi="http://schemas.microsoft.com/office/word/2010/wordprocessingInk" xmlns:wne="http://schemas.microsoft.com/office/word/2006/wordml" xmlns:wps="http://schemas.microsoft.com/office/word/2010/wordprocessingShape" mc:Ignorable="w14 w15 w16se w16cid w16 w16cex wp14">
-  <w:background w:color="272727" w:themeColor="text1" w:themeTint="D8"/>
+  <w:background w:color="272727"/>
   <w:body>
     <w:sdt>
       <w:sdtPr>
         <w:rPr>
-          <w:rFonts w:eastAsiaTheme="minorHAnsi"/>
+          <w:rFonts w:ascii="Raleway" w:eastAsiaTheme="minorHAnsi" w:hAnsi="Raleway"/>
+          <w:color w:val="FFFFFF" w:themeColor="background1"/>
           <w:sz w:val="2"/>
+          <w:szCs w:val="24"/>
+          <w:lang w:val="fr-FR"/>
         </w:rPr>
         <w:id w:val="-1604724502"/>
         <w:docPartObj>
@@ -17,11 +20,7 @@
       </w:sdtPr>
       <w:sdtEndPr>
         <w:rPr>
-          <w:rFonts w:ascii="Raleway" w:hAnsi="Raleway"/>
-          <w:color w:val="FFFFFF" w:themeColor="background1"/>
           <w:sz w:val="24"/>
-          <w:szCs w:val="24"/>
-          <w:lang w:val="fr-FR"/>
         </w:rPr>
       </w:sdtEndPr>
       <w:sdtContent>
@@ -200,7 +199,7 @@
                     <v:stroke joinstyle="miter"/>
                     <v:path gradientshapeok="t" o:connecttype="rect"/>
                   </v:shapetype>
-                  <v:shape id="Text Box 62" o:spid="_x0000_s1026" type="#_x0000_t202" style="position:absolute;margin-left:0;margin-top:0;width:468pt;height:1in;z-index:251661312;visibility:visible;mso-wrap-style:square;mso-width-percent:765;mso-wrap-distance-left:9pt;mso-wrap-distance-top:0;mso-wrap-distance-right:9pt;mso-wrap-distance-bottom:0;mso-position-horizontal:center;mso-position-horizontal-relative:page;mso-position-vertical:top;mso-position-vertical-relative:margin;mso-width-percent:765;mso-width-relative:page;v-text-anchor:top" o:gfxdata="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" filled="f" stroked="f" strokeweight=".5pt">
+                  <v:shape id="Text Box 62" o:spid="_x0000_s1026" type="#_x0000_t202" style="position:absolute;margin-left:0;margin-top:0;width:468pt;height:1in;z-index:251661312;visibility:visible;mso-wrap-style:square;mso-width-percent:765;mso-wrap-distance-left:9pt;mso-wrap-distance-top:0;mso-wrap-distance-right:9pt;mso-wrap-distance-bottom:0;mso-position-horizontal:center;mso-position-horizontal-relative:page;mso-position-vertical:top;mso-position-vertical-relative:margin;mso-width-percent:765;mso-width-relative:page;v-text-anchor:top" o:gfxdata="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" filled="f" stroked="f" strokeweight=".5pt">
                     <v:textbox style="mso-fit-shape-to-text:t">
                       <w:txbxContent>
                         <w:sdt>
@@ -984,7 +983,7 @@
               </mc:Choice>
               <mc:Fallback>
                 <w:pict>
-                  <v:shape w14:anchorId="2D873C7C" id="Text Box 69" o:spid="_x0000_s1027" type="#_x0000_t202" style="position:absolute;margin-left:0;margin-top:0;width:468pt;height:29.5pt;z-index:251659264;visibility:visible;mso-wrap-style:square;mso-width-percent:765;mso-height-percent:0;mso-wrap-distance-left:9pt;mso-wrap-distance-top:0;mso-wrap-distance-right:9pt;mso-wrap-distance-bottom:0;mso-position-horizontal:center;mso-position-horizontal-relative:page;mso-position-vertical:bottom;mso-position-vertical-relative:margin;mso-width-percent:765;mso-height-percent:0;mso-width-relative:page;mso-height-relative:margin;v-text-anchor:bottom" o:gfxdata="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" filled="f" stroked="f" strokeweight=".5pt">
+                  <v:shape w14:anchorId="2D873C7C" id="Text Box 69" o:spid="_x0000_s1027" type="#_x0000_t202" style="position:absolute;margin-left:0;margin-top:0;width:468pt;height:29.5pt;z-index:251659264;visibility:visible;mso-wrap-style:square;mso-width-percent:765;mso-height-percent:0;mso-wrap-distance-left:9pt;mso-wrap-distance-top:0;mso-wrap-distance-right:9pt;mso-wrap-distance-bottom:0;mso-position-horizontal:center;mso-position-horizontal-relative:page;mso-position-vertical:bottom;mso-position-vertical-relative:margin;mso-width-percent:765;mso-height-percent:0;mso-width-relative:page;mso-height-relative:margin;v-text-anchor:bottom" o:gfxdata="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" filled="f" stroked="f" strokeweight=".5pt">
                     <v:textbox style="mso-fit-shape-to-text:t" inset="0,0,0,0">
                       <w:txbxContent>
                         <w:p>
@@ -1147,7 +1146,6 @@
               <w:szCs w:val="52"/>
             </w:rPr>
           </w:pPr>
-          <w:proofErr w:type="spellStart"/>
           <w:r>
             <w:rPr>
               <w:sz w:val="52"/>
@@ -1162,13 +1160,8 @@
             </w:rPr>
             <w:t>iveau</w:t>
           </w:r>
-          <w:proofErr w:type="spellEnd"/>
           <w:r>
-            <w:t xml:space="preserve"> </w:t>
-          </w:r>
-          <w:proofErr w:type="gramStart"/>
-          <w:r>
-            <w:t xml:space="preserve">1 </w:t>
+            <w:t xml:space="preserve"> 1 </w:t>
           </w:r>
           <w:r>
             <w:rPr>
@@ -1177,7 +1170,6 @@
             </w:rPr>
             <w:t>:</w:t>
           </w:r>
-          <w:proofErr w:type="gramEnd"/>
         </w:p>
         <w:p>
           <w:pPr>
@@ -1253,42 +1245,8 @@
           <w:pPr>
             <w:spacing w:after="0" w:line="240" w:lineRule="auto"/>
           </w:pPr>
-          <w:proofErr w:type="spellStart"/>
           <w:r>
-            <w:t>L’inscription</w:t>
-          </w:r>
-          <w:proofErr w:type="spellEnd"/>
-          <w:r>
-            <w:t xml:space="preserve"> au </w:t>
-          </w:r>
-          <w:proofErr w:type="spellStart"/>
-          <w:r>
-            <w:t>centre</w:t>
-          </w:r>
-          <w:proofErr w:type="spellEnd"/>
-          <w:r>
-            <w:t xml:space="preserve"> du BTS </w:t>
-          </w:r>
-          <w:proofErr w:type="spellStart"/>
-          <w:r>
-            <w:t>passe</w:t>
-          </w:r>
-          <w:proofErr w:type="spellEnd"/>
-          <w:r>
-            <w:t xml:space="preserve"> par 3 </w:t>
-          </w:r>
-          <w:proofErr w:type="spellStart"/>
-          <w:proofErr w:type="gramStart"/>
-          <w:r>
-            <w:t>étapes</w:t>
-          </w:r>
-          <w:proofErr w:type="spellEnd"/>
-          <w:r>
-            <w:t xml:space="preserve"> :</w:t>
-          </w:r>
-          <w:proofErr w:type="gramEnd"/>
-          <w:r>
-            <w:t xml:space="preserve"> </w:t>
+            <w:t xml:space="preserve">L’inscription au centre du BTS passe par 3 étapes : </w:t>
           </w:r>
         </w:p>
         <w:p>
@@ -1300,21 +1258,8 @@
           </w:r>
           <w:r>
             <w:tab/>
-            <w:t xml:space="preserve">Inscription sur le site </w:t>
+            <w:t>Inscription sur le site Massar du gouvernement</w:t>
           </w:r>
-          <w:proofErr w:type="spellStart"/>
-          <w:r>
-            <w:t>Massar</w:t>
-          </w:r>
-          <w:proofErr w:type="spellEnd"/>
-          <w:r>
-            <w:t xml:space="preserve"> du </w:t>
-          </w:r>
-          <w:proofErr w:type="spellStart"/>
-          <w:r>
-            <w:t>gouvernement</w:t>
-          </w:r>
-          <w:proofErr w:type="spellEnd"/>
         </w:p>
         <w:p>
           <w:pPr>
@@ -1325,23 +1270,7 @@
           </w:r>
           <w:r>
             <w:tab/>
-            <w:t xml:space="preserve">Candidature aux </w:t>
-          </w:r>
-          <w:proofErr w:type="spellStart"/>
-          <w:r>
-            <w:t>filières</w:t>
-          </w:r>
-          <w:proofErr w:type="spellEnd"/>
-          <w:r>
-            <w:t xml:space="preserve"> </w:t>
-          </w:r>
-          <w:proofErr w:type="spellStart"/>
-          <w:r>
-            <w:t>disponibles</w:t>
-          </w:r>
-          <w:proofErr w:type="spellEnd"/>
-          <w:r>
-            <w:t xml:space="preserve"> au lycée Mohammed VI – Marrakech</w:t>
+            <w:t>Candidature aux filières disponibles au lycée Mohammed VI – Marrakech</w:t>
           </w:r>
         </w:p>
         <w:p>
@@ -1353,14 +1282,7 @@
           </w:r>
           <w:r>
             <w:tab/>
-          </w:r>
-          <w:proofErr w:type="spellStart"/>
-          <w:r>
-            <w:t>Finalisation</w:t>
-          </w:r>
-          <w:proofErr w:type="spellEnd"/>
-          <w:r>
-            <w:t xml:space="preserve"> du dossier (se fait sur place)</w:t>
+            <w:t>Finalisation du dossier (se fait sur place)</w:t>
           </w:r>
         </w:p>
         <w:p>
@@ -1368,39 +1290,7 @@
             <w:spacing w:after="0" w:line="240" w:lineRule="auto"/>
           </w:pPr>
           <w:r>
-            <w:t xml:space="preserve">Le but de </w:t>
-          </w:r>
-          <w:proofErr w:type="spellStart"/>
-          <w:r>
-            <w:t>notre</w:t>
-          </w:r>
-          <w:proofErr w:type="spellEnd"/>
-          <w:r>
-            <w:t xml:space="preserve"> base de </w:t>
-          </w:r>
-          <w:proofErr w:type="spellStart"/>
-          <w:r>
-            <w:t>données</w:t>
-          </w:r>
-          <w:proofErr w:type="spellEnd"/>
-          <w:r>
-            <w:t xml:space="preserve"> </w:t>
-          </w:r>
-          <w:proofErr w:type="spellStart"/>
-          <w:r>
-            <w:t>est</w:t>
-          </w:r>
-          <w:proofErr w:type="spellEnd"/>
-          <w:r>
-            <w:t xml:space="preserve"> de </w:t>
-          </w:r>
-          <w:proofErr w:type="spellStart"/>
-          <w:r>
-            <w:t>gérer</w:t>
-          </w:r>
-          <w:proofErr w:type="spellEnd"/>
-          <w:r>
-            <w:t xml:space="preserve"> les candidatures.</w:t>
+            <w:t>Le but de notre base de données est de gérer les candidatures.</w:t>
           </w:r>
         </w:p>
         <w:p>
@@ -1511,11 +1401,9 @@
                 <w:pPr>
                   <w:jc w:val="center"/>
                 </w:pPr>
-                <w:proofErr w:type="spellStart"/>
                 <w:r>
                   <w:t>Règles</w:t>
                 </w:r>
-                <w:proofErr w:type="spellEnd"/>
               </w:p>
             </w:tc>
           </w:tr>
@@ -1535,7 +1423,6 @@
                     <w:color w:val="000000" w:themeColor="text1"/>
                   </w:rPr>
                 </w:pPr>
-                <w:proofErr w:type="spellStart"/>
                 <w:r>
                   <w:rPr>
                     <w:b/>
@@ -1544,7 +1431,6 @@
                   </w:rPr>
                   <w:t>Etudiant</w:t>
                 </w:r>
-                <w:proofErr w:type="spellEnd"/>
               </w:p>
             </w:tc>
           </w:tr>
@@ -1564,19 +1450,9 @@
                 <w:tcW w:w="2793" w:type="dxa"/>
               </w:tcPr>
               <w:p>
-                <w:proofErr w:type="spellStart"/>
-                <w:r>
-                  <w:t>Numéro</w:t>
-                </w:r>
-                <w:proofErr w:type="spellEnd"/>
-                <w:r>
-                  <w:t xml:space="preserve"> de carte </w:t>
-                </w:r>
-                <w:proofErr w:type="spellStart"/>
-                <w:r>
-                  <w:t>d’identité</w:t>
-                </w:r>
-                <w:proofErr w:type="spellEnd"/>
+                <w:r>
+                  <w:t>Numéro de carte d’identité</w:t>
+                </w:r>
               </w:p>
             </w:tc>
             <w:tc>
@@ -1614,43 +1490,9 @@
                 <w:pPr>
                   <w:jc w:val="center"/>
                 </w:pPr>
-                <w:proofErr w:type="spellStart"/>
-                <w:r>
-                  <w:t>Lettre</w:t>
-                </w:r>
-                <w:proofErr w:type="spellEnd"/>
-                <w:r>
-                  <w:t xml:space="preserve"> + 7 </w:t>
-                </w:r>
-                <w:proofErr w:type="spellStart"/>
-                <w:r>
-                  <w:t>chiffres</w:t>
-                </w:r>
-                <w:proofErr w:type="spellEnd"/>
-                <w:r>
-                  <w:t xml:space="preserve"> </w:t>
-                </w:r>
-                <w:proofErr w:type="spellStart"/>
-                <w:r>
-                  <w:t>ou</w:t>
-                </w:r>
-                <w:proofErr w:type="spellEnd"/>
-                <w:r>
-                  <w:t xml:space="preserve"> 2 </w:t>
-                </w:r>
-                <w:proofErr w:type="spellStart"/>
-                <w:r>
-                  <w:t>lettres</w:t>
-                </w:r>
-                <w:proofErr w:type="spellEnd"/>
-                <w:r>
-                  <w:t xml:space="preserve"> + 6 </w:t>
-                </w:r>
-                <w:proofErr w:type="spellStart"/>
-                <w:r>
-                  <w:t>chiffres</w:t>
-                </w:r>
-                <w:proofErr w:type="spellEnd"/>
+                <w:r>
+                  <w:t>Lettre + 7 chiffres ou 2 lettres + 6 chiffres</w:t>
+                </w:r>
               </w:p>
             </w:tc>
           </w:tr>
@@ -1671,13 +1513,8 @@
               </w:tcPr>
               <w:p>
                 <w:r>
-                  <w:t xml:space="preserve">Nom du </w:t>
-                </w:r>
-                <w:proofErr w:type="spellStart"/>
-                <w:r>
-                  <w:t>candidat</w:t>
-                </w:r>
-                <w:proofErr w:type="spellEnd"/>
+                  <w:t>Nom du candidat</w:t>
+                </w:r>
               </w:p>
             </w:tc>
             <w:tc>
@@ -1724,11 +1561,9 @@
                 <w:tcW w:w="2465" w:type="dxa"/>
               </w:tcPr>
               <w:p>
-                <w:proofErr w:type="spellStart"/>
                 <w:r>
                   <w:t>Prénom</w:t>
                 </w:r>
-                <w:proofErr w:type="spellEnd"/>
               </w:p>
             </w:tc>
             <w:tc>
@@ -1736,19 +1571,9 @@
                 <w:tcW w:w="2793" w:type="dxa"/>
               </w:tcPr>
               <w:p>
-                <w:proofErr w:type="spellStart"/>
-                <w:r>
-                  <w:t>Prénom</w:t>
-                </w:r>
-                <w:proofErr w:type="spellEnd"/>
-                <w:r>
-                  <w:t xml:space="preserve"> du </w:t>
-                </w:r>
-                <w:proofErr w:type="spellStart"/>
-                <w:r>
-                  <w:t>candidat</w:t>
-                </w:r>
-                <w:proofErr w:type="spellEnd"/>
+                <w:r>
+                  <w:t>Prénom du candidat</w:t>
+                </w:r>
               </w:p>
             </w:tc>
             <w:tc>
@@ -1795,11 +1620,9 @@
                 <w:tcW w:w="2465" w:type="dxa"/>
               </w:tcPr>
               <w:p>
-                <w:proofErr w:type="spellStart"/>
                 <w:r>
                   <w:t>Sexe</w:t>
                 </w:r>
-                <w:proofErr w:type="spellEnd"/>
               </w:p>
             </w:tc>
             <w:tc>
@@ -1807,19 +1630,9 @@
                 <w:tcW w:w="2793" w:type="dxa"/>
               </w:tcPr>
               <w:p>
-                <w:proofErr w:type="spellStart"/>
-                <w:r>
-                  <w:t>Sexe</w:t>
-                </w:r>
-                <w:proofErr w:type="spellEnd"/>
-                <w:r>
-                  <w:t xml:space="preserve"> du </w:t>
-                </w:r>
-                <w:proofErr w:type="spellStart"/>
-                <w:r>
-                  <w:t>candidat</w:t>
-                </w:r>
-                <w:proofErr w:type="spellEnd"/>
+                <w:r>
+                  <w:t>Sexe du candidat</w:t>
+                </w:r>
               </w:p>
             </w:tc>
             <w:tc>
@@ -1858,13 +1671,8 @@
                   <w:jc w:val="center"/>
                 </w:pPr>
                 <w:r>
-                  <w:t xml:space="preserve">Garçon / </w:t>
-                </w:r>
-                <w:proofErr w:type="spellStart"/>
-                <w:r>
-                  <w:t>Fille</w:t>
-                </w:r>
-                <w:proofErr w:type="spellEnd"/>
+                  <w:t>Garçon / Fille</w:t>
+                </w:r>
               </w:p>
             </w:tc>
           </w:tr>
@@ -1874,11 +1682,9 @@
                 <w:tcW w:w="2465" w:type="dxa"/>
               </w:tcPr>
               <w:p>
-                <w:proofErr w:type="spellStart"/>
                 <w:r>
                   <w:t>DateNaissance</w:t>
                 </w:r>
-                <w:proofErr w:type="spellEnd"/>
               </w:p>
             </w:tc>
             <w:tc>
@@ -1887,13 +1693,8 @@
               </w:tcPr>
               <w:p>
                 <w:r>
-                  <w:t xml:space="preserve">Date de naissance du </w:t>
-                </w:r>
-                <w:proofErr w:type="spellStart"/>
-                <w:r>
-                  <w:t>candidat</w:t>
-                </w:r>
-                <w:proofErr w:type="spellEnd"/>
+                  <w:t>Date de naissance du candidat</w:t>
+                </w:r>
               </w:p>
             </w:tc>
             <w:tc>
@@ -1931,19 +1732,9 @@
                 <w:pPr>
                   <w:jc w:val="center"/>
                 </w:pPr>
-                <w:proofErr w:type="spellStart"/>
-                <w:r>
-                  <w:t>jj</w:t>
-                </w:r>
-                <w:proofErr w:type="spellEnd"/>
-                <w:r>
-                  <w:t>/mm/</w:t>
-                </w:r>
-                <w:proofErr w:type="spellStart"/>
-                <w:r>
-                  <w:t>aaaa</w:t>
-                </w:r>
-                <w:proofErr w:type="spellEnd"/>
+                <w:r>
+                  <w:t>jj/mm/aaaa</w:t>
+                </w:r>
               </w:p>
             </w:tc>
           </w:tr>
@@ -1953,11 +1744,9 @@
                 <w:tcW w:w="2465" w:type="dxa"/>
               </w:tcPr>
               <w:p>
-                <w:proofErr w:type="spellStart"/>
                 <w:r>
                   <w:t>Adresse</w:t>
                 </w:r>
-                <w:proofErr w:type="spellEnd"/>
               </w:p>
             </w:tc>
             <w:tc>
@@ -2073,11 +1862,9 @@
                 <w:tcW w:w="2465" w:type="dxa"/>
               </w:tcPr>
               <w:p>
-                <w:proofErr w:type="spellStart"/>
                 <w:r>
                   <w:t>CodeMassar</w:t>
                 </w:r>
-                <w:proofErr w:type="spellEnd"/>
               </w:p>
             </w:tc>
             <w:tc>
@@ -2086,21 +1873,8 @@
               </w:tcPr>
               <w:p>
                 <w:r>
-                  <w:t xml:space="preserve">Code </w:t>
-                </w:r>
-                <w:proofErr w:type="spellStart"/>
-                <w:r>
-                  <w:t>Massar</w:t>
-                </w:r>
-                <w:proofErr w:type="spellEnd"/>
-                <w:r>
-                  <w:t xml:space="preserve"> de </w:t>
-                </w:r>
-                <w:proofErr w:type="spellStart"/>
-                <w:r>
-                  <w:t>l’étudiant</w:t>
-                </w:r>
-                <w:proofErr w:type="spellEnd"/>
+                  <w:t>Code Massar de l’étudiant</w:t>
+                </w:r>
               </w:p>
             </w:tc>
             <w:tc>
@@ -2138,19 +1912,9 @@
                 <w:pPr>
                   <w:jc w:val="center"/>
                 </w:pPr>
-                <w:proofErr w:type="spellStart"/>
-                <w:r>
-                  <w:t>Lettre</w:t>
-                </w:r>
-                <w:proofErr w:type="spellEnd"/>
-                <w:r>
-                  <w:t xml:space="preserve"> + 9 </w:t>
-                </w:r>
-                <w:proofErr w:type="spellStart"/>
-                <w:r>
-                  <w:t>chiffres</w:t>
-                </w:r>
-                <w:proofErr w:type="spellEnd"/>
+                <w:r>
+                  <w:t>Lettre + 9 chiffres</w:t>
+                </w:r>
               </w:p>
             </w:tc>
           </w:tr>
@@ -2160,11 +1924,9 @@
                 <w:tcW w:w="2465" w:type="dxa"/>
               </w:tcPr>
               <w:p>
-                <w:proofErr w:type="spellStart"/>
                 <w:r>
                   <w:t>NumInscription</w:t>
                 </w:r>
-                <w:proofErr w:type="spellEnd"/>
               </w:p>
             </w:tc>
             <w:tc>
@@ -2173,29 +1935,8 @@
               </w:tcPr>
               <w:p>
                 <w:r>
-                  <w:t xml:space="preserve">Null </w:t>
-                </w:r>
-                <w:proofErr w:type="spellStart"/>
-                <w:r>
-                  <w:t>si</w:t>
-                </w:r>
-                <w:proofErr w:type="spellEnd"/>
-                <w:r>
-                  <w:t xml:space="preserve"> </w:t>
-                </w:r>
-                <w:proofErr w:type="spellStart"/>
-                <w:r>
-                  <w:t>etudiant</w:t>
-                </w:r>
-                <w:proofErr w:type="spellEnd"/>
-                <w:r>
-                  <w:t xml:space="preserve"> </w:t>
-                </w:r>
-                <w:proofErr w:type="spellStart"/>
-                <w:r>
-                  <w:t>rejeté</w:t>
-                </w:r>
-                <w:proofErr w:type="spellEnd"/>
+                  <w:t>Null si etudiant rejeté</w:t>
+                </w:r>
               </w:p>
             </w:tc>
             <w:tc>
@@ -2250,15 +1991,7 @@
               </w:tcPr>
               <w:p>
                 <w:r>
-                  <w:t xml:space="preserve">Email de </w:t>
-                </w:r>
-                <w:proofErr w:type="spellStart"/>
-                <w:r>
-                  <w:t>l’étudiant</w:t>
-                </w:r>
-                <w:proofErr w:type="spellEnd"/>
-                <w:r>
-                  <w:t xml:space="preserve"> </w:t>
+                  <w:t xml:space="preserve">Email de l’étudiant </w:t>
                 </w:r>
               </w:p>
             </w:tc>
@@ -2336,11 +2069,9 @@
                 <w:tcW w:w="2465" w:type="dxa"/>
               </w:tcPr>
               <w:p>
-                <w:proofErr w:type="spellStart"/>
                 <w:r>
                   <w:t>CandidatureID</w:t>
                 </w:r>
-                <w:proofErr w:type="spellEnd"/>
               </w:p>
             </w:tc>
             <w:tc>
@@ -2348,13 +2079,8 @@
                 <w:tcW w:w="2793" w:type="dxa"/>
               </w:tcPr>
               <w:p>
-                <w:proofErr w:type="spellStart"/>
-                <w:r>
-                  <w:t>Identifiant</w:t>
-                </w:r>
-                <w:proofErr w:type="spellEnd"/>
-                <w:r>
-                  <w:t xml:space="preserve"> pour la candidature</w:t>
+                <w:r>
+                  <w:t>Identifiant pour la candidature</w:t>
                 </w:r>
               </w:p>
             </w:tc>
@@ -2396,11 +2122,9 @@
                 <w:tcW w:w="2465" w:type="dxa"/>
               </w:tcPr>
               <w:p>
-                <w:proofErr w:type="spellStart"/>
                 <w:r>
                   <w:t>DateCandidature</w:t>
                 </w:r>
-                <w:proofErr w:type="spellEnd"/>
               </w:p>
             </w:tc>
             <w:tc>
@@ -2409,15 +2133,7 @@
               </w:tcPr>
               <w:p>
                 <w:r>
-                  <w:t xml:space="preserve">Date de </w:t>
-                </w:r>
-                <w:proofErr w:type="spellStart"/>
-                <w:r>
-                  <w:t>dépôt</w:t>
-                </w:r>
-                <w:proofErr w:type="spellEnd"/>
-                <w:r>
-                  <w:t xml:space="preserve"> du dossier de candidature sur site</w:t>
+                  <w:t>Date de dépôt du dossier de candidature sur site</w:t>
                 </w:r>
               </w:p>
             </w:tc>
@@ -2450,19 +2166,9 @@
                 <w:pPr>
                   <w:jc w:val="center"/>
                 </w:pPr>
-                <w:proofErr w:type="spellStart"/>
-                <w:r>
-                  <w:t>jj</w:t>
-                </w:r>
-                <w:proofErr w:type="spellEnd"/>
-                <w:r>
-                  <w:t>/mm/</w:t>
-                </w:r>
-                <w:proofErr w:type="spellStart"/>
-                <w:r>
-                  <w:t>aaaa</w:t>
-                </w:r>
-                <w:proofErr w:type="spellEnd"/>
+                <w:r>
+                  <w:t>jj/mm/aaaa</w:t>
+                </w:r>
               </w:p>
             </w:tc>
           </w:tr>
@@ -2593,11 +2299,9 @@
                 <w:tcW w:w="2465" w:type="dxa"/>
               </w:tcPr>
               <w:p>
-                <w:proofErr w:type="spellStart"/>
                 <w:r>
                   <w:t>AnneeObtention</w:t>
                 </w:r>
-                <w:proofErr w:type="spellEnd"/>
               </w:p>
             </w:tc>
             <w:tc>
@@ -2605,21 +2309,8 @@
                 <w:tcW w:w="2793" w:type="dxa"/>
               </w:tcPr>
               <w:p>
-                <w:proofErr w:type="spellStart"/>
-                <w:r>
-                  <w:t>Année</w:t>
-                </w:r>
-                <w:proofErr w:type="spellEnd"/>
-                <w:r>
-                  <w:t xml:space="preserve"> </w:t>
-                </w:r>
-                <w:proofErr w:type="spellStart"/>
-                <w:r>
-                  <w:t>d’obtention</w:t>
-                </w:r>
-                <w:proofErr w:type="spellEnd"/>
-                <w:r>
-                  <w:t xml:space="preserve"> du bac</w:t>
+                <w:r>
+                  <w:t>Année d’obtention du bac</w:t>
                 </w:r>
               </w:p>
             </w:tc>
@@ -2667,11 +2358,9 @@
                 <w:tcW w:w="2465" w:type="dxa"/>
               </w:tcPr>
               <w:p>
-                <w:proofErr w:type="spellStart"/>
                 <w:r>
                   <w:t>MotDePasse</w:t>
                 </w:r>
-                <w:proofErr w:type="spellEnd"/>
               </w:p>
             </w:tc>
             <w:tc>
@@ -2679,13 +2368,8 @@
                 <w:tcW w:w="2793" w:type="dxa"/>
               </w:tcPr>
               <w:p>
-                <w:proofErr w:type="spellStart"/>
-                <w:r>
-                  <w:t>Permettant</w:t>
-                </w:r>
-                <w:proofErr w:type="spellEnd"/>
-                <w:r>
-                  <w:t xml:space="preserve"> de modifier la candidature </w:t>
+                <w:r>
+                  <w:t xml:space="preserve">Permettant de modifier la candidature </w:t>
                 </w:r>
               </w:p>
             </w:tc>
@@ -2726,11 +2410,9 @@
                 <w:tcW w:w="2465" w:type="dxa"/>
               </w:tcPr>
               <w:p>
-                <w:proofErr w:type="spellStart"/>
                 <w:r>
                   <w:t>SituationCandidature</w:t>
                 </w:r>
-                <w:proofErr w:type="spellEnd"/>
               </w:p>
             </w:tc>
             <w:tc>
@@ -2738,45 +2420,11 @@
                 <w:tcW w:w="2793" w:type="dxa"/>
               </w:tcPr>
               <w:p>
-                <w:proofErr w:type="spellStart"/>
-                <w:r>
-                  <w:t>Détermine</w:t>
-                </w:r>
-                <w:proofErr w:type="spellEnd"/>
-                <w:r>
-                  <w:t xml:space="preserve"> </w:t>
-                </w:r>
-                <w:proofErr w:type="spellStart"/>
-                <w:r>
-                  <w:t>si</w:t>
-                </w:r>
-                <w:proofErr w:type="spellEnd"/>
-                <w:r>
-                  <w:t xml:space="preserve"> la candidature </w:t>
-                </w:r>
-                <w:proofErr w:type="spellStart"/>
-                <w:r>
-                  <w:t>est</w:t>
-                </w:r>
-                <w:proofErr w:type="spellEnd"/>
-                <w:r>
-                  <w:t xml:space="preserve"> </w:t>
-                </w:r>
-                <w:proofErr w:type="spellStart"/>
-                <w:r>
-                  <w:t>retenue</w:t>
-                </w:r>
-                <w:proofErr w:type="spellEnd"/>
-                <w:r>
-                  <w:t xml:space="preserve"> </w:t>
-                </w:r>
-                <w:proofErr w:type="spellStart"/>
-                <w:r>
-                  <w:t>ou</w:t>
-                </w:r>
-                <w:proofErr w:type="spellEnd"/>
-                <w:r>
-                  <w:t xml:space="preserve"> pas</w:t>
+                <w:r>
+                  <w:t>Détermine si la candidature est</w:t>
+                </w:r>
+                <w:r>
+                  <w:t xml:space="preserve"> retenue ou pas</w:t>
                 </w:r>
               </w:p>
             </w:tc>
@@ -2809,19 +2457,9 @@
                 <w:pPr>
                   <w:jc w:val="center"/>
                 </w:pPr>
-                <w:proofErr w:type="spellStart"/>
-                <w:r>
-                  <w:t>Retenue</w:t>
-                </w:r>
-                <w:proofErr w:type="spellEnd"/>
-                <w:r>
-                  <w:t xml:space="preserve"> / </w:t>
-                </w:r>
-                <w:proofErr w:type="spellStart"/>
-                <w:r>
-                  <w:t>rejetée</w:t>
-                </w:r>
-                <w:proofErr w:type="spellEnd"/>
+                <w:r>
+                  <w:t>Retenue / rejetée</w:t>
+                </w:r>
               </w:p>
             </w:tc>
           </w:tr>
@@ -2840,7 +2478,6 @@
                     <w:bCs/>
                   </w:rPr>
                 </w:pPr>
-                <w:proofErr w:type="spellStart"/>
                 <w:r>
                   <w:rPr>
                     <w:b/>
@@ -2849,7 +2486,6 @@
                   </w:rPr>
                   <w:t>Filières</w:t>
                 </w:r>
-                <w:proofErr w:type="spellEnd"/>
               </w:p>
             </w:tc>
           </w:tr>
@@ -2859,11 +2495,9 @@
                 <w:tcW w:w="2465" w:type="dxa"/>
               </w:tcPr>
               <w:p>
-                <w:proofErr w:type="spellStart"/>
                 <w:r>
                   <w:t>FiliereID</w:t>
                 </w:r>
-                <w:proofErr w:type="spellEnd"/>
               </w:p>
             </w:tc>
             <w:tc>
@@ -2916,11 +2550,9 @@
                 <w:tcW w:w="2465" w:type="dxa"/>
               </w:tcPr>
               <w:p>
-                <w:proofErr w:type="spellStart"/>
                 <w:r>
                   <w:t>NomFiliere</w:t>
                 </w:r>
-                <w:proofErr w:type="spellEnd"/>
               </w:p>
             </w:tc>
             <w:tc>
@@ -2929,21 +2561,8 @@
               </w:tcPr>
               <w:p>
                 <w:r>
-                  <w:t xml:space="preserve">le nom de la </w:t>
-                </w:r>
-                <w:proofErr w:type="spellStart"/>
-                <w:r>
-                  <w:t>filière</w:t>
-                </w:r>
-                <w:proofErr w:type="spellEnd"/>
-                <w:r>
-                  <w:t xml:space="preserve"> </w:t>
-                </w:r>
-                <w:proofErr w:type="spellStart"/>
-                <w:r>
-                  <w:t>choisie</w:t>
-                </w:r>
-                <w:proofErr w:type="spellEnd"/>
+                  <w:t>le nom de la filière choisie</w:t>
+                </w:r>
               </w:p>
             </w:tc>
             <w:tc>
@@ -2987,11 +2606,9 @@
                 <w:tcW w:w="2465" w:type="dxa"/>
               </w:tcPr>
               <w:p>
-                <w:proofErr w:type="spellStart"/>
                 <w:r>
                   <w:t>NombreDePlaces</w:t>
                 </w:r>
-                <w:proofErr w:type="spellEnd"/>
               </w:p>
             </w:tc>
             <w:tc>
@@ -2999,43 +2616,9 @@
                 <w:tcW w:w="2793" w:type="dxa"/>
               </w:tcPr>
               <w:p>
-                <w:proofErr w:type="spellStart"/>
-                <w:r>
-                  <w:t>Nombre</w:t>
-                </w:r>
-                <w:proofErr w:type="spellEnd"/>
-                <w:r>
-                  <w:t xml:space="preserve"> de places reserve </w:t>
-                </w:r>
-                <w:proofErr w:type="gramStart"/>
-                <w:r>
-                  <w:t>pour</w:t>
-                </w:r>
-                <w:proofErr w:type="gramEnd"/>
-                <w:r>
-                  <w:t xml:space="preserve"> </w:t>
-                </w:r>
-                <w:proofErr w:type="spellStart"/>
-                <w:r>
-                  <w:t>une</w:t>
-                </w:r>
-                <w:proofErr w:type="spellEnd"/>
-                <w:r>
-                  <w:t xml:space="preserve"> </w:t>
-                </w:r>
-                <w:proofErr w:type="spellStart"/>
-                <w:r>
-                  <w:t>filière</w:t>
-                </w:r>
-                <w:proofErr w:type="spellEnd"/>
-                <w:r>
-                  <w:t xml:space="preserve"> </w:t>
-                </w:r>
-                <w:proofErr w:type="spellStart"/>
-                <w:r>
-                  <w:t>donnée</w:t>
-                </w:r>
-                <w:proofErr w:type="spellEnd"/>
+                <w:r>
+                  <w:t>Nombre de places reserve pour une filière donnée</w:t>
+                </w:r>
               </w:p>
             </w:tc>
             <w:tc>
@@ -3106,11 +2689,9 @@
                 <w:tcW w:w="2465" w:type="dxa"/>
               </w:tcPr>
               <w:p>
-                <w:proofErr w:type="spellStart"/>
                 <w:r>
                   <w:t>DocumentID</w:t>
                 </w:r>
-                <w:proofErr w:type="spellEnd"/>
               </w:p>
             </w:tc>
             <w:tc>
@@ -3118,13 +2699,8 @@
                 <w:tcW w:w="2793" w:type="dxa"/>
               </w:tcPr>
               <w:p>
-                <w:proofErr w:type="spellStart"/>
-                <w:r>
-                  <w:t>Identifiant</w:t>
-                </w:r>
-                <w:proofErr w:type="spellEnd"/>
-                <w:r>
-                  <w:t xml:space="preserve"> pour les documents</w:t>
+                <w:r>
+                  <w:t>Identifiant pour les documents</w:t>
                 </w:r>
               </w:p>
             </w:tc>
@@ -3277,29 +2853,8 @@
                   <w:jc w:val="center"/>
                 </w:pPr>
                 <w:r>
-                  <w:t xml:space="preserve">pdf </w:t>
-                </w:r>
-                <w:proofErr w:type="spellStart"/>
-                <w:r>
-                  <w:t>ou</w:t>
-                </w:r>
-                <w:proofErr w:type="spellEnd"/>
-                <w:r>
-                  <w:t xml:space="preserve"> jpg </w:t>
-                </w:r>
-                <w:proofErr w:type="spellStart"/>
-                <w:r>
-                  <w:t>ou</w:t>
-                </w:r>
-                <w:proofErr w:type="spellEnd"/>
-                <w:r>
-                  <w:t xml:space="preserve"> </w:t>
-                </w:r>
-                <w:proofErr w:type="spellStart"/>
-                <w:r>
-                  <w:t>png</w:t>
-                </w:r>
-                <w:proofErr w:type="spellEnd"/>
+                  <w:t>pdf ou jpg ou png</w:t>
+                </w:r>
               </w:p>
             </w:tc>
           </w:tr>
@@ -3323,15 +2878,7 @@
               </w:tcPr>
               <w:p>
                 <w:r>
-                  <w:t xml:space="preserve">Lien </w:t>
-                </w:r>
-                <w:proofErr w:type="spellStart"/>
-                <w:r>
-                  <w:t>vers</w:t>
-                </w:r>
-                <w:proofErr w:type="spellEnd"/>
-                <w:r>
-                  <w:t xml:space="preserve"> les documents</w:t>
+                  <w:t>Lien vers les documents</w:t>
                 </w:r>
               </w:p>
             </w:tc>
@@ -3398,11 +2945,9 @@
                 <w:tcW w:w="2465" w:type="dxa"/>
               </w:tcPr>
               <w:p>
-                <w:proofErr w:type="spellStart"/>
                 <w:r>
                   <w:t>Retenu</w:t>
                 </w:r>
-                <w:proofErr w:type="spellEnd"/>
               </w:p>
             </w:tc>
             <w:tc>
@@ -3410,61 +2955,8 @@
                 <w:tcW w:w="2793" w:type="dxa"/>
               </w:tcPr>
               <w:p>
-                <w:proofErr w:type="spellStart"/>
-                <w:r>
-                  <w:t>Indique</w:t>
-                </w:r>
-                <w:proofErr w:type="spellEnd"/>
-                <w:r>
-                  <w:t xml:space="preserve"> </w:t>
-                </w:r>
-                <w:proofErr w:type="spellStart"/>
-                <w:r>
-                  <w:t>si</w:t>
-                </w:r>
-                <w:proofErr w:type="spellEnd"/>
-                <w:r>
-                  <w:t xml:space="preserve"> la candidature a </w:t>
-                </w:r>
-                <w:proofErr w:type="spellStart"/>
-                <w:r>
-                  <w:t>été</w:t>
-                </w:r>
-                <w:proofErr w:type="spellEnd"/>
-                <w:r>
-                  <w:t xml:space="preserve"> </w:t>
-                </w:r>
-                <w:proofErr w:type="spellStart"/>
-                <w:r>
-                  <w:t>retenue</w:t>
-                </w:r>
-                <w:proofErr w:type="spellEnd"/>
-                <w:r>
-                  <w:t xml:space="preserve"> pour </w:t>
-                </w:r>
-                <w:proofErr w:type="spellStart"/>
-                <w:r>
-                  <w:t>ce</w:t>
-                </w:r>
-                <w:proofErr w:type="spellEnd"/>
-                <w:r>
-                  <w:t xml:space="preserve"> </w:t>
-                </w:r>
-                <w:proofErr w:type="spellStart"/>
-                <w:r>
-                  <w:t>choix</w:t>
-                </w:r>
-                <w:proofErr w:type="spellEnd"/>
-                <w:r>
-                  <w:t xml:space="preserve"> </w:t>
-                </w:r>
-                <w:proofErr w:type="spellStart"/>
-                <w:r>
-                  <w:t>ou</w:t>
-                </w:r>
-                <w:proofErr w:type="spellEnd"/>
-                <w:r>
-                  <w:t xml:space="preserve"> pas</w:t>
+                <w:r>
+                  <w:t>Indique si la candidature a été retenue pour ce choix ou pas</w:t>
                 </w:r>
               </w:p>
             </w:tc>
@@ -3509,11 +3001,9 @@
                 <w:tcW w:w="2465" w:type="dxa"/>
               </w:tcPr>
               <w:p>
-                <w:proofErr w:type="spellStart"/>
                 <w:r>
                   <w:t>Priorite</w:t>
                 </w:r>
-                <w:proofErr w:type="spellEnd"/>
               </w:p>
             </w:tc>
             <w:tc>
@@ -3521,19 +3011,9 @@
                 <w:tcW w:w="2793" w:type="dxa"/>
               </w:tcPr>
               <w:p>
-                <w:proofErr w:type="spellStart"/>
-                <w:r>
-                  <w:t>Priorité</w:t>
-                </w:r>
-                <w:proofErr w:type="spellEnd"/>
-                <w:r>
-                  <w:t xml:space="preserve"> du </w:t>
-                </w:r>
-                <w:proofErr w:type="spellStart"/>
-                <w:r>
-                  <w:t>choix</w:t>
-                </w:r>
-                <w:proofErr w:type="spellEnd"/>
+                <w:r>
+                  <w:t>Priorité du choix</w:t>
+                </w:r>
               </w:p>
             </w:tc>
             <w:tc>
@@ -3587,7 +3067,6 @@
                     <w:color w:val="000000" w:themeColor="text1"/>
                   </w:rPr>
                 </w:pPr>
-                <w:proofErr w:type="spellStart"/>
                 <w:r>
                   <w:rPr>
                     <w:b/>
@@ -3596,7 +3075,6 @@
                   </w:rPr>
                   <w:t>Visiteur</w:t>
                 </w:r>
-                <w:proofErr w:type="spellEnd"/>
               </w:p>
             </w:tc>
           </w:tr>
@@ -3606,11 +3084,9 @@
                 <w:tcW w:w="2465" w:type="dxa"/>
               </w:tcPr>
               <w:p>
-                <w:proofErr w:type="spellStart"/>
                 <w:r>
                   <w:t>VisiteurID</w:t>
                 </w:r>
-                <w:proofErr w:type="spellEnd"/>
               </w:p>
             </w:tc>
             <w:tc>
@@ -3618,29 +3094,8 @@
                 <w:tcW w:w="2793" w:type="dxa"/>
               </w:tcPr>
               <w:p>
-                <w:proofErr w:type="spellStart"/>
-                <w:r>
-                  <w:t>Identifiant</w:t>
-                </w:r>
-                <w:proofErr w:type="spellEnd"/>
-                <w:r>
-                  <w:t xml:space="preserve"> du </w:t>
-                </w:r>
-                <w:proofErr w:type="spellStart"/>
-                <w:r>
-                  <w:t>visiteur</w:t>
-                </w:r>
-                <w:proofErr w:type="spellEnd"/>
-                <w:r>
-                  <w:t xml:space="preserve"> </w:t>
-                </w:r>
-                <w:proofErr w:type="spellStart"/>
-                <w:r>
-                  <w:t>inscrit</w:t>
-                </w:r>
-                <w:proofErr w:type="spellEnd"/>
-                <w:r>
-                  <w:t xml:space="preserve"> au service emailing</w:t>
+                <w:r>
+                  <w:t>Identifiant du visiteur inscrit au service emailing</w:t>
                 </w:r>
               </w:p>
             </w:tc>
@@ -3696,13 +3151,8 @@
               </w:tcPr>
               <w:p>
                 <w:r>
-                  <w:t xml:space="preserve">Email du </w:t>
-                </w:r>
-                <w:proofErr w:type="spellStart"/>
-                <w:r>
-                  <w:t>visiteur</w:t>
-                </w:r>
-                <w:proofErr w:type="spellEnd"/>
+                  <w:t>Email du visiteur</w:t>
+                </w:r>
               </w:p>
             </w:tc>
             <w:tc>
@@ -3777,11 +3227,9 @@
                 <w:tcW w:w="2465" w:type="dxa"/>
               </w:tcPr>
               <w:p>
-                <w:proofErr w:type="spellStart"/>
                 <w:r>
                   <w:t>EmailID</w:t>
                 </w:r>
-                <w:proofErr w:type="spellEnd"/>
               </w:p>
             </w:tc>
             <w:tc>
@@ -3789,19 +3237,9 @@
                 <w:tcW w:w="2793" w:type="dxa"/>
               </w:tcPr>
               <w:p>
-                <w:proofErr w:type="spellStart"/>
-                <w:r>
-                  <w:t>Identifiant</w:t>
-                </w:r>
-                <w:proofErr w:type="spellEnd"/>
-                <w:r>
-                  <w:t xml:space="preserve"> de </w:t>
-                </w:r>
-                <w:proofErr w:type="spellStart"/>
-                <w:r>
-                  <w:t>l’email</w:t>
-                </w:r>
-                <w:proofErr w:type="spellEnd"/>
+                <w:r>
+                  <w:t>Identifiant de l’email</w:t>
+                </w:r>
               </w:p>
             </w:tc>
             <w:tc>
@@ -3845,11 +3283,9 @@
                 <w:tcW w:w="2465" w:type="dxa"/>
               </w:tcPr>
               <w:p>
-                <w:proofErr w:type="spellStart"/>
                 <w:r>
                   <w:t>DateEnvoi</w:t>
                 </w:r>
-                <w:proofErr w:type="spellEnd"/>
               </w:p>
             </w:tc>
             <w:tc>
@@ -3858,21 +3294,8 @@
               </w:tcPr>
               <w:p>
                 <w:r>
-                  <w:t xml:space="preserve">Date </w:t>
-                </w:r>
-                <w:proofErr w:type="spellStart"/>
-                <w:r>
-                  <w:t>d’envoie</w:t>
-                </w:r>
-                <w:proofErr w:type="spellEnd"/>
-                <w:r>
-                  <w:t xml:space="preserve"> de </w:t>
-                </w:r>
-                <w:proofErr w:type="spellStart"/>
-                <w:r>
-                  <w:t>l’email</w:t>
-                </w:r>
-                <w:proofErr w:type="spellEnd"/>
+                  <w:t>Date d’envoie de l’email</w:t>
+                </w:r>
               </w:p>
             </w:tc>
             <w:tc>
@@ -3907,19 +3330,9 @@
                 <w:pPr>
                   <w:jc w:val="center"/>
                 </w:pPr>
-                <w:proofErr w:type="spellStart"/>
-                <w:r>
-                  <w:t>jj</w:t>
-                </w:r>
-                <w:proofErr w:type="spellEnd"/>
-                <w:r>
-                  <w:t>/mm/</w:t>
-                </w:r>
-                <w:proofErr w:type="spellStart"/>
-                <w:r>
-                  <w:t>aaaa</w:t>
-                </w:r>
-                <w:proofErr w:type="spellEnd"/>
+                <w:r>
+                  <w:t>jj/mm/aaaa</w:t>
+                </w:r>
               </w:p>
             </w:tc>
           </w:tr>
@@ -3940,21 +3353,8 @@
               </w:tcPr>
               <w:p>
                 <w:r>
-                  <w:t>Description/</w:t>
-                </w:r>
-                <w:proofErr w:type="spellStart"/>
-                <w:r>
-                  <w:t>objet</w:t>
-                </w:r>
-                <w:proofErr w:type="spellEnd"/>
-                <w:r>
-                  <w:t xml:space="preserve"> de </w:t>
-                </w:r>
-                <w:proofErr w:type="spellStart"/>
-                <w:r>
-                  <w:t>l’email</w:t>
-                </w:r>
-                <w:proofErr w:type="spellEnd"/>
+                  <w:t>Description/objet de l’email</w:t>
+                </w:r>
               </w:p>
             </w:tc>
             <w:tc>
@@ -4007,7 +3407,6 @@
                     <w:szCs w:val="16"/>
                   </w:rPr>
                 </w:pPr>
-                <w:proofErr w:type="gramStart"/>
                 <w:r>
                   <w:rPr>
                     <w:i/>
@@ -4015,19 +3414,18 @@
                     <w:sz w:val="16"/>
                     <w:szCs w:val="16"/>
                   </w:rPr>
-                  <w:t>A :</w:t>
-                </w:r>
-                <w:proofErr w:type="gramEnd"/>
-                <w:r>
+                  <w:t>A : Alphabétique</w:t>
+                </w:r>
+              </w:p>
+              <w:p>
+                <w:pPr>
                   <w:rPr>
                     <w:i/>
                     <w:iCs/>
                     <w:sz w:val="16"/>
                     <w:szCs w:val="16"/>
                   </w:rPr>
-                  <w:t xml:space="preserve"> </w:t>
-                </w:r>
-                <w:proofErr w:type="spellStart"/>
+                </w:pPr>
                 <w:r>
                   <w:rPr>
                     <w:i/>
@@ -4035,38 +3433,7 @@
                     <w:sz w:val="16"/>
                     <w:szCs w:val="16"/>
                   </w:rPr>
-                  <w:t>Alphabétique</w:t>
-                </w:r>
-                <w:proofErr w:type="spellEnd"/>
-              </w:p>
-              <w:p>
-                <w:pPr>
-                  <w:rPr>
-                    <w:i/>
-                    <w:iCs/>
-                    <w:sz w:val="16"/>
-                    <w:szCs w:val="16"/>
-                  </w:rPr>
-                </w:pPr>
-                <w:proofErr w:type="gramStart"/>
-                <w:r>
-                  <w:rPr>
-                    <w:i/>
-                    <w:iCs/>
-                    <w:sz w:val="16"/>
-                    <w:szCs w:val="16"/>
-                  </w:rPr>
-                  <w:t>N :</w:t>
-                </w:r>
-                <w:proofErr w:type="gramEnd"/>
-                <w:r>
-                  <w:rPr>
-                    <w:i/>
-                    <w:iCs/>
-                    <w:sz w:val="16"/>
-                    <w:szCs w:val="16"/>
-                  </w:rPr>
-                  <w:t xml:space="preserve"> Numérique</w:t>
+                  <w:t>N : Numérique</w:t>
                 </w:r>
                 <w:r>
                   <w:rPr>
@@ -4088,7 +3455,6 @@
                     <w:szCs w:val="16"/>
                   </w:rPr>
                 </w:pPr>
-                <w:proofErr w:type="gramStart"/>
                 <w:r>
                   <w:rPr>
                     <w:i/>
@@ -4096,37 +3462,7 @@
                     <w:sz w:val="16"/>
                     <w:szCs w:val="16"/>
                   </w:rPr>
-                  <w:t>? :</w:t>
-                </w:r>
-                <w:proofErr w:type="gramEnd"/>
-                <w:r>
-                  <w:rPr>
-                    <w:i/>
-                    <w:iCs/>
-                    <w:sz w:val="16"/>
-                    <w:szCs w:val="16"/>
-                  </w:rPr>
-                  <w:t xml:space="preserve"> À </w:t>
-                </w:r>
-                <w:proofErr w:type="spellStart"/>
-                <w:r>
-                  <w:rPr>
-                    <w:i/>
-                    <w:iCs/>
-                    <w:sz w:val="16"/>
-                    <w:szCs w:val="16"/>
-                  </w:rPr>
-                  <w:t>déterminer</w:t>
-                </w:r>
-                <w:proofErr w:type="spellEnd"/>
-                <w:r>
-                  <w:rPr>
-                    <w:i/>
-                    <w:iCs/>
-                    <w:sz w:val="16"/>
-                    <w:szCs w:val="16"/>
-                  </w:rPr>
-                  <w:t xml:space="preserve"> </w:t>
+                  <w:t xml:space="preserve">? : À déterminer </w:t>
                 </w:r>
               </w:p>
             </w:tc>
@@ -4379,87 +3715,7 @@
                                 <w:iCs/>
                                 <w:color w:val="FFFFFF" w:themeColor="background1"/>
                               </w:rPr>
-                              <w:t xml:space="preserve">Le </w:t>
-                            </w:r>
-                            <w:proofErr w:type="spellStart"/>
-                            <w:r>
-                              <w:rPr>
-                                <w:rFonts w:ascii="Raleway SemiBold" w:hAnsi="Raleway SemiBold"/>
-                                <w:i/>
-                                <w:iCs/>
-                                <w:color w:val="FFFFFF" w:themeColor="background1"/>
-                              </w:rPr>
-                              <w:t>modèle</w:t>
-                            </w:r>
-                            <w:proofErr w:type="spellEnd"/>
-                            <w:r>
-                              <w:rPr>
-                                <w:rFonts w:ascii="Raleway SemiBold" w:hAnsi="Raleway SemiBold"/>
-                                <w:i/>
-                                <w:iCs/>
-                                <w:color w:val="FFFFFF" w:themeColor="background1"/>
-                              </w:rPr>
-                              <w:t xml:space="preserve"> </w:t>
-                            </w:r>
-                            <w:proofErr w:type="spellStart"/>
-                            <w:r>
-                              <w:rPr>
-                                <w:rFonts w:ascii="Raleway SemiBold" w:hAnsi="Raleway SemiBold"/>
-                                <w:i/>
-                                <w:iCs/>
-                                <w:color w:val="FFFFFF" w:themeColor="background1"/>
-                              </w:rPr>
-                              <w:t>conceptuel</w:t>
-                            </w:r>
-                            <w:proofErr w:type="spellEnd"/>
-                            <w:r>
-                              <w:rPr>
-                                <w:rFonts w:ascii="Raleway SemiBold" w:hAnsi="Raleway SemiBold"/>
-                                <w:i/>
-                                <w:iCs/>
-                                <w:color w:val="FFFFFF" w:themeColor="background1"/>
-                              </w:rPr>
-                              <w:t xml:space="preserve"> des </w:t>
-                            </w:r>
-                            <w:proofErr w:type="spellStart"/>
-                            <w:r>
-                              <w:rPr>
-                                <w:rFonts w:ascii="Raleway SemiBold" w:hAnsi="Raleway SemiBold"/>
-                                <w:i/>
-                                <w:iCs/>
-                                <w:color w:val="FFFFFF" w:themeColor="background1"/>
-                              </w:rPr>
-                              <w:t>données</w:t>
-                            </w:r>
-                            <w:proofErr w:type="spellEnd"/>
-                            <w:r>
-                              <w:rPr>
-                                <w:rFonts w:ascii="Raleway SemiBold" w:hAnsi="Raleway SemiBold"/>
-                                <w:i/>
-                                <w:iCs/>
-                                <w:color w:val="FFFFFF" w:themeColor="background1"/>
-                              </w:rPr>
-                              <w:t xml:space="preserve"> </w:t>
-                            </w:r>
-                            <w:proofErr w:type="spellStart"/>
-                            <w:r>
-                              <w:rPr>
-                                <w:rFonts w:ascii="Raleway SemiBold" w:hAnsi="Raleway SemiBold"/>
-                                <w:i/>
-                                <w:iCs/>
-                                <w:color w:val="FFFFFF" w:themeColor="background1"/>
-                              </w:rPr>
-                              <w:t>collectées</w:t>
-                            </w:r>
-                            <w:proofErr w:type="spellEnd"/>
-                            <w:r>
-                              <w:rPr>
-                                <w:rFonts w:ascii="Raleway SemiBold" w:hAnsi="Raleway SemiBold"/>
-                                <w:i/>
-                                <w:iCs/>
-                                <w:color w:val="FFFFFF" w:themeColor="background1"/>
-                              </w:rPr>
-                              <w:t xml:space="preserve"> du site</w:t>
+                              <w:t>Le modèle conceptuel des données collectées du site</w:t>
                             </w:r>
                           </w:p>
                         </w:txbxContent>
@@ -4484,7 +3740,7 @@
           </mc:Choice>
           <mc:Fallback>
             <w:pict>
-              <v:shape w14:anchorId="2E8C76E7" id="Text Box 6" o:spid="_x0000_s1028" type="#_x0000_t202" style="position:absolute;margin-left:-41.55pt;margin-top:146.6pt;width:306.85pt;height:36.95pt;rotation:-90;z-index:251668480;visibility:visible;mso-wrap-style:square;mso-width-percent:0;mso-height-percent:0;mso-wrap-distance-left:9pt;mso-wrap-distance-top:0;mso-wrap-distance-right:9pt;mso-wrap-distance-bottom:0;mso-position-horizontal:absolute;mso-position-horizontal-relative:text;mso-position-vertical:absolute;mso-position-vertical-relative:text;mso-width-percent:0;mso-height-percent:0;mso-width-relative:margin;mso-height-relative:margin;v-text-anchor:top" o:gfxdata="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" filled="f" stroked="f" strokeweight=".5pt">
+              <v:shape w14:anchorId="2E8C76E7" id="Text Box 6" o:spid="_x0000_s1028" type="#_x0000_t202" style="position:absolute;margin-left:-41.55pt;margin-top:146.6pt;width:306.85pt;height:36.95pt;rotation:-90;z-index:251668480;visibility:visible;mso-wrap-style:square;mso-width-percent:0;mso-height-percent:0;mso-wrap-distance-left:9pt;mso-wrap-distance-top:0;mso-wrap-distance-right:9pt;mso-wrap-distance-bottom:0;mso-position-horizontal:absolute;mso-position-horizontal-relative:text;mso-position-vertical:absolute;mso-position-vertical-relative:text;mso-width-percent:0;mso-height-percent:0;mso-width-relative:margin;mso-height-relative:margin;v-text-anchor:top" o:gfxdata="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" filled="f" stroked="f" strokeweight=".5pt">
                 <v:textbox>
                   <w:txbxContent>
                     <w:p>
@@ -4504,87 +3760,7 @@
                           <w:iCs/>
                           <w:color w:val="FFFFFF" w:themeColor="background1"/>
                         </w:rPr>
-                        <w:t xml:space="preserve">Le </w:t>
-                      </w:r>
-                      <w:proofErr w:type="spellStart"/>
-                      <w:r>
-                        <w:rPr>
-                          <w:rFonts w:ascii="Raleway SemiBold" w:hAnsi="Raleway SemiBold"/>
-                          <w:i/>
-                          <w:iCs/>
-                          <w:color w:val="FFFFFF" w:themeColor="background1"/>
-                        </w:rPr>
-                        <w:t>modèle</w:t>
-                      </w:r>
-                      <w:proofErr w:type="spellEnd"/>
-                      <w:r>
-                        <w:rPr>
-                          <w:rFonts w:ascii="Raleway SemiBold" w:hAnsi="Raleway SemiBold"/>
-                          <w:i/>
-                          <w:iCs/>
-                          <w:color w:val="FFFFFF" w:themeColor="background1"/>
-                        </w:rPr>
-                        <w:t xml:space="preserve"> </w:t>
-                      </w:r>
-                      <w:proofErr w:type="spellStart"/>
-                      <w:r>
-                        <w:rPr>
-                          <w:rFonts w:ascii="Raleway SemiBold" w:hAnsi="Raleway SemiBold"/>
-                          <w:i/>
-                          <w:iCs/>
-                          <w:color w:val="FFFFFF" w:themeColor="background1"/>
-                        </w:rPr>
-                        <w:t>conceptuel</w:t>
-                      </w:r>
-                      <w:proofErr w:type="spellEnd"/>
-                      <w:r>
-                        <w:rPr>
-                          <w:rFonts w:ascii="Raleway SemiBold" w:hAnsi="Raleway SemiBold"/>
-                          <w:i/>
-                          <w:iCs/>
-                          <w:color w:val="FFFFFF" w:themeColor="background1"/>
-                        </w:rPr>
-                        <w:t xml:space="preserve"> des </w:t>
-                      </w:r>
-                      <w:proofErr w:type="spellStart"/>
-                      <w:r>
-                        <w:rPr>
-                          <w:rFonts w:ascii="Raleway SemiBold" w:hAnsi="Raleway SemiBold"/>
-                          <w:i/>
-                          <w:iCs/>
-                          <w:color w:val="FFFFFF" w:themeColor="background1"/>
-                        </w:rPr>
-                        <w:t>données</w:t>
-                      </w:r>
-                      <w:proofErr w:type="spellEnd"/>
-                      <w:r>
-                        <w:rPr>
-                          <w:rFonts w:ascii="Raleway SemiBold" w:hAnsi="Raleway SemiBold"/>
-                          <w:i/>
-                          <w:iCs/>
-                          <w:color w:val="FFFFFF" w:themeColor="background1"/>
-                        </w:rPr>
-                        <w:t xml:space="preserve"> </w:t>
-                      </w:r>
-                      <w:proofErr w:type="spellStart"/>
-                      <w:r>
-                        <w:rPr>
-                          <w:rFonts w:ascii="Raleway SemiBold" w:hAnsi="Raleway SemiBold"/>
-                          <w:i/>
-                          <w:iCs/>
-                          <w:color w:val="FFFFFF" w:themeColor="background1"/>
-                        </w:rPr>
-                        <w:t>collectées</w:t>
-                      </w:r>
-                      <w:proofErr w:type="spellEnd"/>
-                      <w:r>
-                        <w:rPr>
-                          <w:rFonts w:ascii="Raleway SemiBold" w:hAnsi="Raleway SemiBold"/>
-                          <w:i/>
-                          <w:iCs/>
-                          <w:color w:val="FFFFFF" w:themeColor="background1"/>
-                        </w:rPr>
-                        <w:t xml:space="preserve"> du site</w:t>
+                        <w:t>Le modèle conceptuel des données collectées du site</w:t>
                       </w:r>
                     </w:p>
                   </w:txbxContent>
@@ -4675,7 +3851,7 @@
           </mc:Choice>
           <mc:Fallback>
             <w:pict>
-              <v:shape w14:anchorId="0EDEBC28" id="Text Box 5" o:spid="_x0000_s1029" type="#_x0000_t202" style="position:absolute;margin-left:0;margin-top:112.8pt;width:240.15pt;height:95.2pt;rotation:-90;z-index:251667456;visibility:visible;mso-wrap-style:square;mso-width-percent:0;mso-height-percent:0;mso-wrap-distance-left:9pt;mso-wrap-distance-top:0;mso-wrap-distance-right:9pt;mso-wrap-distance-bottom:0;mso-position-horizontal:left;mso-position-horizontal-relative:margin;mso-position-vertical:absolute;mso-position-vertical-relative:text;mso-width-percent:0;mso-height-percent:0;mso-width-relative:margin;mso-height-relative:margin;v-text-anchor:top" o:gfxdata="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" filled="f" stroked="f" strokeweight=".5pt">
+              <v:shape w14:anchorId="0EDEBC28" id="Text Box 5" o:spid="_x0000_s1029" type="#_x0000_t202" style="position:absolute;margin-left:0;margin-top:112.8pt;width:240.15pt;height:95.2pt;rotation:-90;z-index:251667456;visibility:visible;mso-wrap-style:square;mso-width-percent:0;mso-height-percent:0;mso-wrap-distance-left:9pt;mso-wrap-distance-top:0;mso-wrap-distance-right:9pt;mso-wrap-distance-bottom:0;mso-position-horizontal:left;mso-position-horizontal-relative:margin;mso-position-vertical:absolute;mso-position-vertical-relative:text;mso-width-percent:0;mso-height-percent:0;mso-width-relative:margin;mso-height-relative:margin;v-text-anchor:top" o:gfxdata="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" filled="f" stroked="f" strokeweight=".5pt">
                 <v:textbox>
                   <w:txbxContent>
                     <w:p>
@@ -4713,6 +3889,9 @@
     <w:p/>
     <w:p>
       <w:r>
+        <w:rPr>
+          <w:noProof/>
+        </w:rPr>
         <mc:AlternateContent>
           <mc:Choice Requires="wps">
             <w:drawing>
@@ -4758,7 +3937,6 @@
                                 <w:color w:val="FFFFFF" w:themeColor="background1"/>
                               </w:rPr>
                             </w:pPr>
-                            <w:proofErr w:type="spellStart"/>
                             <w:r>
                               <w:rPr>
                                 <w:rFonts w:ascii="Raleway SemiBold" w:hAnsi="Raleway SemiBold"/>
@@ -4766,37 +3944,7 @@
                                 <w:iCs/>
                                 <w:color w:val="FFFFFF" w:themeColor="background1"/>
                               </w:rPr>
-                              <w:t>Modèle</w:t>
-                            </w:r>
-                            <w:proofErr w:type="spellEnd"/>
-                            <w:r>
-                              <w:rPr>
-                                <w:rFonts w:ascii="Raleway SemiBold" w:hAnsi="Raleway SemiBold"/>
-                                <w:i/>
-                                <w:iCs/>
-                                <w:color w:val="FFFFFF" w:themeColor="background1"/>
-                              </w:rPr>
-                              <w:t xml:space="preserve"> </w:t>
-                            </w:r>
-                            <w:proofErr w:type="spellStart"/>
-                            <w:r>
-                              <w:rPr>
-                                <w:rFonts w:ascii="Raleway SemiBold" w:hAnsi="Raleway SemiBold"/>
-                                <w:i/>
-                                <w:iCs/>
-                                <w:color w:val="FFFFFF" w:themeColor="background1"/>
-                              </w:rPr>
-                              <w:t>logique</w:t>
-                            </w:r>
-                            <w:proofErr w:type="spellEnd"/>
-                            <w:r>
-                              <w:rPr>
-                                <w:rFonts w:ascii="Raleway SemiBold" w:hAnsi="Raleway SemiBold"/>
-                                <w:i/>
-                                <w:iCs/>
-                                <w:color w:val="FFFFFF" w:themeColor="background1"/>
-                              </w:rPr>
-                              <w:t xml:space="preserve"> </w:t>
+                              <w:t xml:space="preserve">Modèle logique </w:t>
                             </w:r>
                             <w:r>
                               <w:rPr>
@@ -4805,47 +3953,7 @@
                                 <w:iCs/>
                                 <w:color w:val="FFFFFF" w:themeColor="background1"/>
                               </w:rPr>
-                              <w:t xml:space="preserve">des </w:t>
-                            </w:r>
-                            <w:proofErr w:type="spellStart"/>
-                            <w:r>
-                              <w:rPr>
-                                <w:rFonts w:ascii="Raleway SemiBold" w:hAnsi="Raleway SemiBold"/>
-                                <w:i/>
-                                <w:iCs/>
-                                <w:color w:val="FFFFFF" w:themeColor="background1"/>
-                              </w:rPr>
-                              <w:t>données</w:t>
-                            </w:r>
-                            <w:proofErr w:type="spellEnd"/>
-                            <w:r>
-                              <w:rPr>
-                                <w:rFonts w:ascii="Raleway SemiBold" w:hAnsi="Raleway SemiBold"/>
-                                <w:i/>
-                                <w:iCs/>
-                                <w:color w:val="FFFFFF" w:themeColor="background1"/>
-                              </w:rPr>
-                              <w:t xml:space="preserve"> </w:t>
-                            </w:r>
-                            <w:proofErr w:type="spellStart"/>
-                            <w:r>
-                              <w:rPr>
-                                <w:rFonts w:ascii="Raleway SemiBold" w:hAnsi="Raleway SemiBold"/>
-                                <w:i/>
-                                <w:iCs/>
-                                <w:color w:val="FFFFFF" w:themeColor="background1"/>
-                              </w:rPr>
-                              <w:t>collectées</w:t>
-                            </w:r>
-                            <w:proofErr w:type="spellEnd"/>
-                            <w:r>
-                              <w:rPr>
-                                <w:rFonts w:ascii="Raleway SemiBold" w:hAnsi="Raleway SemiBold"/>
-                                <w:i/>
-                                <w:iCs/>
-                                <w:color w:val="FFFFFF" w:themeColor="background1"/>
-                              </w:rPr>
-                              <w:t xml:space="preserve"> du site</w:t>
+                              <w:t>des données collectées du site</w:t>
                             </w:r>
                           </w:p>
                         </w:txbxContent>
@@ -4870,7 +3978,7 @@
           </mc:Choice>
           <mc:Fallback>
             <w:pict>
-              <v:shape w14:anchorId="40515ED9" id="Text Box 9" o:spid="_x0000_s1030" type="#_x0000_t202" style="position:absolute;margin-left:-42.6pt;margin-top:502.55pt;width:306.8pt;height:36.95pt;rotation:-90;z-index:251672576;visibility:visible;mso-wrap-style:square;mso-width-percent:0;mso-height-percent:0;mso-wrap-distance-left:9pt;mso-wrap-distance-top:0;mso-wrap-distance-right:9pt;mso-wrap-distance-bottom:0;mso-position-horizontal:absolute;mso-position-horizontal-relative:text;mso-position-vertical:absolute;mso-position-vertical-relative:text;mso-width-percent:0;mso-height-percent:0;mso-width-relative:margin;mso-height-relative:margin;v-text-anchor:top" o:gfxdata="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" filled="f" stroked="f" strokeweight=".5pt">
+              <v:shape w14:anchorId="40515ED9" id="Text Box 9" o:spid="_x0000_s1030" type="#_x0000_t202" style="position:absolute;margin-left:-42.6pt;margin-top:502.55pt;width:306.8pt;height:36.95pt;rotation:-90;z-index:251672576;visibility:visible;mso-wrap-style:square;mso-width-percent:0;mso-height-percent:0;mso-wrap-distance-left:9pt;mso-wrap-distance-top:0;mso-wrap-distance-right:9pt;mso-wrap-distance-bottom:0;mso-position-horizontal:absolute;mso-position-horizontal-relative:text;mso-position-vertical:absolute;mso-position-vertical-relative:text;mso-width-percent:0;mso-height-percent:0;mso-width-relative:margin;mso-height-relative:margin;v-text-anchor:top" o:gfxdata="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" filled="f" stroked="f" strokeweight=".5pt">
                 <v:textbox>
                   <w:txbxContent>
                     <w:p>
@@ -4883,7 +3991,6 @@
                           <w:color w:val="FFFFFF" w:themeColor="background1"/>
                         </w:rPr>
                       </w:pPr>
-                      <w:proofErr w:type="spellStart"/>
                       <w:r>
                         <w:rPr>
                           <w:rFonts w:ascii="Raleway SemiBold" w:hAnsi="Raleway SemiBold"/>
@@ -4891,37 +3998,7 @@
                           <w:iCs/>
                           <w:color w:val="FFFFFF" w:themeColor="background1"/>
                         </w:rPr>
-                        <w:t>Modèle</w:t>
-                      </w:r>
-                      <w:proofErr w:type="spellEnd"/>
-                      <w:r>
-                        <w:rPr>
-                          <w:rFonts w:ascii="Raleway SemiBold" w:hAnsi="Raleway SemiBold"/>
-                          <w:i/>
-                          <w:iCs/>
-                          <w:color w:val="FFFFFF" w:themeColor="background1"/>
-                        </w:rPr>
-                        <w:t xml:space="preserve"> </w:t>
-                      </w:r>
-                      <w:proofErr w:type="spellStart"/>
-                      <w:r>
-                        <w:rPr>
-                          <w:rFonts w:ascii="Raleway SemiBold" w:hAnsi="Raleway SemiBold"/>
-                          <w:i/>
-                          <w:iCs/>
-                          <w:color w:val="FFFFFF" w:themeColor="background1"/>
-                        </w:rPr>
-                        <w:t>logique</w:t>
-                      </w:r>
-                      <w:proofErr w:type="spellEnd"/>
-                      <w:r>
-                        <w:rPr>
-                          <w:rFonts w:ascii="Raleway SemiBold" w:hAnsi="Raleway SemiBold"/>
-                          <w:i/>
-                          <w:iCs/>
-                          <w:color w:val="FFFFFF" w:themeColor="background1"/>
-                        </w:rPr>
-                        <w:t xml:space="preserve"> </w:t>
+                        <w:t xml:space="preserve">Modèle logique </w:t>
                       </w:r>
                       <w:r>
                         <w:rPr>
@@ -4930,47 +4007,7 @@
                           <w:iCs/>
                           <w:color w:val="FFFFFF" w:themeColor="background1"/>
                         </w:rPr>
-                        <w:t xml:space="preserve">des </w:t>
-                      </w:r>
-                      <w:proofErr w:type="spellStart"/>
-                      <w:r>
-                        <w:rPr>
-                          <w:rFonts w:ascii="Raleway SemiBold" w:hAnsi="Raleway SemiBold"/>
-                          <w:i/>
-                          <w:iCs/>
-                          <w:color w:val="FFFFFF" w:themeColor="background1"/>
-                        </w:rPr>
-                        <w:t>données</w:t>
-                      </w:r>
-                      <w:proofErr w:type="spellEnd"/>
-                      <w:r>
-                        <w:rPr>
-                          <w:rFonts w:ascii="Raleway SemiBold" w:hAnsi="Raleway SemiBold"/>
-                          <w:i/>
-                          <w:iCs/>
-                          <w:color w:val="FFFFFF" w:themeColor="background1"/>
-                        </w:rPr>
-                        <w:t xml:space="preserve"> </w:t>
-                      </w:r>
-                      <w:proofErr w:type="spellStart"/>
-                      <w:r>
-                        <w:rPr>
-                          <w:rFonts w:ascii="Raleway SemiBold" w:hAnsi="Raleway SemiBold"/>
-                          <w:i/>
-                          <w:iCs/>
-                          <w:color w:val="FFFFFF" w:themeColor="background1"/>
-                        </w:rPr>
-                        <w:t>collectées</w:t>
-                      </w:r>
-                      <w:proofErr w:type="spellEnd"/>
-                      <w:r>
-                        <w:rPr>
-                          <w:rFonts w:ascii="Raleway SemiBold" w:hAnsi="Raleway SemiBold"/>
-                          <w:i/>
-                          <w:iCs/>
-                          <w:color w:val="FFFFFF" w:themeColor="background1"/>
-                        </w:rPr>
-                        <w:t xml:space="preserve"> du site</w:t>
+                        <w:t>des données collectées du site</w:t>
                       </w:r>
                     </w:p>
                   </w:txbxContent>
@@ -4981,6 +4018,9 @@
         </mc:AlternateContent>
       </w:r>
       <w:r>
+        <w:rPr>
+          <w:noProof/>
+        </w:rPr>
         <mc:AlternateContent>
           <mc:Choice Requires="wps">
             <w:drawing>
@@ -5076,7 +4116,7 @@
           </mc:Choice>
           <mc:Fallback>
             <w:pict>
-              <v:shape w14:anchorId="0E4BAC2D" id="Text Box 8" o:spid="_x0000_s1031" type="#_x0000_t202" style="position:absolute;margin-left:-72.95pt;margin-top:468.8pt;width:240.1pt;height:95.2pt;rotation:-90;z-index:251671552;visibility:visible;mso-wrap-style:square;mso-width-percent:0;mso-height-percent:0;mso-wrap-distance-left:9pt;mso-wrap-distance-top:0;mso-wrap-distance-right:9pt;mso-wrap-distance-bottom:0;mso-position-horizontal:absolute;mso-position-horizontal-relative:margin;mso-position-vertical:absolute;mso-position-vertical-relative:text;mso-width-percent:0;mso-height-percent:0;mso-width-relative:margin;mso-height-relative:margin;v-text-anchor:top" o:gfxdata="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" filled="f" stroked="f" strokeweight=".5pt">
+              <v:shape w14:anchorId="0E4BAC2D" id="Text Box 8" o:spid="_x0000_s1031" type="#_x0000_t202" style="position:absolute;margin-left:-72.95pt;margin-top:468.8pt;width:240.1pt;height:95.2pt;rotation:-90;z-index:251671552;visibility:visible;mso-wrap-style:square;mso-width-percent:0;mso-height-percent:0;mso-wrap-distance-left:9pt;mso-wrap-distance-top:0;mso-wrap-distance-right:9pt;mso-wrap-distance-bottom:0;mso-position-horizontal:absolute;mso-position-horizontal-relative:margin;mso-position-vertical:absolute;mso-position-vertical-relative:text;mso-width-percent:0;mso-height-percent:0;mso-width-relative:margin;mso-height-relative:margin;v-text-anchor:top" o:gfxdata="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" filled="f" stroked="f" strokeweight=".5pt">
                 <v:textbox>
                   <w:txbxContent>
                     <w:p>
@@ -5279,7 +4319,6 @@
           <w:szCs w:val="52"/>
         </w:rPr>
       </w:pPr>
-      <w:proofErr w:type="spellStart"/>
       <w:r>
         <w:rPr>
           <w:sz w:val="52"/>
@@ -5294,11 +4333,9 @@
         </w:rPr>
         <w:t>iveau</w:t>
       </w:r>
-      <w:proofErr w:type="spellEnd"/>
       <w:r>
         <w:t xml:space="preserve"> </w:t>
       </w:r>
-      <w:proofErr w:type="gramStart"/>
       <w:r>
         <w:t>2</w:t>
       </w:r>
@@ -5312,7 +4349,6 @@
         </w:rPr>
         <w:t>:</w:t>
       </w:r>
-      <w:proofErr w:type="gramEnd"/>
     </w:p>
     <w:p>
       <w:pPr>
@@ -5383,229 +4419,28 @@
       <w:pPr>
         <w:spacing w:after="0" w:line="240" w:lineRule="auto"/>
       </w:pPr>
-      <w:proofErr w:type="spellStart"/>
       <w:r>
-        <w:t>L’administration</w:t>
-      </w:r>
-      <w:proofErr w:type="spellEnd"/>
-      <w:r>
-        <w:t xml:space="preserve"> des candidatures </w:t>
-      </w:r>
-      <w:proofErr w:type="spellStart"/>
-      <w:r>
-        <w:t>est</w:t>
-      </w:r>
-      <w:proofErr w:type="spellEnd"/>
-      <w:r>
-        <w:t xml:space="preserve"> </w:t>
-      </w:r>
-      <w:proofErr w:type="spellStart"/>
-      <w:r>
-        <w:t>assurée</w:t>
-      </w:r>
-      <w:proofErr w:type="spellEnd"/>
-      <w:r>
-        <w:t xml:space="preserve"> par un ensemble </w:t>
-      </w:r>
-      <w:proofErr w:type="spellStart"/>
-      <w:proofErr w:type="gramStart"/>
-      <w:r>
-        <w:t>d’utilisateur</w:t>
+        <w:t>L’administration des candidatures est assurée par un ensemble d’utilisateur</w:t>
       </w:r>
       <w:r>
         <w:t>s</w:t>
       </w:r>
-      <w:proofErr w:type="spellEnd"/>
       <w:r>
         <w:t xml:space="preserve"> </w:t>
       </w:r>
       <w:r>
         <w:t>.</w:t>
       </w:r>
-      <w:proofErr w:type="gramEnd"/>
       <w:r>
-        <w:t xml:space="preserve"> </w:t>
-      </w:r>
-      <w:proofErr w:type="spellStart"/>
-      <w:r>
-        <w:t>En</w:t>
-      </w:r>
-      <w:proofErr w:type="spellEnd"/>
-      <w:r>
-        <w:t xml:space="preserve"> </w:t>
-      </w:r>
-      <w:proofErr w:type="spellStart"/>
-      <w:r>
-        <w:t>effet</w:t>
-      </w:r>
-      <w:proofErr w:type="spellEnd"/>
-      <w:r>
-        <w:t xml:space="preserve"> le champs </w:t>
-      </w:r>
-      <w:proofErr w:type="spellStart"/>
-      <w:r>
-        <w:t>SituationCandidature</w:t>
-      </w:r>
-      <w:proofErr w:type="spellEnd"/>
-      <w:r>
-        <w:t xml:space="preserve"> de la table Candidature </w:t>
-      </w:r>
-      <w:proofErr w:type="spellStart"/>
-      <w:r>
-        <w:t>nécessite</w:t>
-      </w:r>
-      <w:proofErr w:type="spellEnd"/>
-      <w:r>
-        <w:t xml:space="preserve"> </w:t>
-      </w:r>
-      <w:proofErr w:type="spellStart"/>
-      <w:r>
-        <w:t>l’intervention</w:t>
-      </w:r>
-      <w:proofErr w:type="spellEnd"/>
-      <w:r>
-        <w:t xml:space="preserve"> </w:t>
-      </w:r>
-      <w:proofErr w:type="spellStart"/>
-      <w:r>
-        <w:t>d’une</w:t>
-      </w:r>
-      <w:proofErr w:type="spellEnd"/>
-      <w:r>
-        <w:t xml:space="preserve"> </w:t>
-      </w:r>
-      <w:proofErr w:type="spellStart"/>
-      <w:r>
-        <w:t>personne</w:t>
-      </w:r>
-      <w:proofErr w:type="spellEnd"/>
-      <w:r>
-        <w:t xml:space="preserve"> de </w:t>
-      </w:r>
-      <w:proofErr w:type="spellStart"/>
-      <w:r>
-        <w:t>l’extérieur</w:t>
-      </w:r>
-      <w:proofErr w:type="spellEnd"/>
-      <w:r>
-        <w:t xml:space="preserve"> pour determiner </w:t>
-      </w:r>
-      <w:proofErr w:type="spellStart"/>
-      <w:r>
-        <w:t>si</w:t>
-      </w:r>
-      <w:proofErr w:type="spellEnd"/>
-      <w:r>
-        <w:t xml:space="preserve"> la </w:t>
-      </w:r>
-      <w:proofErr w:type="spellStart"/>
-      <w:r>
-        <w:t>personne</w:t>
-      </w:r>
-      <w:proofErr w:type="spellEnd"/>
-      <w:r>
-        <w:t xml:space="preserve"> </w:t>
-      </w:r>
-      <w:proofErr w:type="spellStart"/>
-      <w:r>
-        <w:t>est</w:t>
-      </w:r>
-      <w:proofErr w:type="spellEnd"/>
-      <w:r>
-        <w:t xml:space="preserve"> </w:t>
-      </w:r>
-      <w:proofErr w:type="spellStart"/>
-      <w:r>
-        <w:t>ligible</w:t>
-      </w:r>
-      <w:proofErr w:type="spellEnd"/>
-      <w:r>
-        <w:t xml:space="preserve"> </w:t>
-      </w:r>
-      <w:proofErr w:type="spellStart"/>
-      <w:r>
-        <w:t>ou</w:t>
-      </w:r>
-      <w:proofErr w:type="spellEnd"/>
-      <w:r>
-        <w:t xml:space="preserve"> pas. </w:t>
+        <w:t xml:space="preserve"> En effet le champs SituationCandidature de la table Candidature nécessite l’intervention d’une personne de l’extérieur pour determiner si la personne est ligible ou pas. </w:t>
       </w:r>
     </w:p>
     <w:p>
       <w:pPr>
         <w:spacing w:after="0" w:line="240" w:lineRule="auto"/>
       </w:pPr>
-      <w:proofErr w:type="spellStart"/>
       <w:r>
-        <w:t>D’autre</w:t>
-      </w:r>
-      <w:proofErr w:type="spellEnd"/>
-      <w:r>
-        <w:t xml:space="preserve"> </w:t>
-      </w:r>
-      <w:proofErr w:type="spellStart"/>
-      <w:r>
-        <w:t>fonctionalités</w:t>
-      </w:r>
-      <w:proofErr w:type="spellEnd"/>
-      <w:r>
-        <w:t xml:space="preserve"> du sites </w:t>
-      </w:r>
-      <w:proofErr w:type="spellStart"/>
-      <w:r>
-        <w:t>sont</w:t>
-      </w:r>
-      <w:proofErr w:type="spellEnd"/>
-      <w:r>
-        <w:t xml:space="preserve"> </w:t>
-      </w:r>
-      <w:proofErr w:type="spellStart"/>
-      <w:r>
-        <w:t>controlées</w:t>
-      </w:r>
-      <w:proofErr w:type="spellEnd"/>
-      <w:r>
-        <w:t xml:space="preserve"> par les </w:t>
-      </w:r>
-      <w:proofErr w:type="spellStart"/>
-      <w:r>
-        <w:t>administrateurs</w:t>
-      </w:r>
-      <w:proofErr w:type="spellEnd"/>
-      <w:r>
-        <w:t xml:space="preserve"> </w:t>
-      </w:r>
-      <w:proofErr w:type="spellStart"/>
-      <w:r>
-        <w:t>mais</w:t>
-      </w:r>
-      <w:proofErr w:type="spellEnd"/>
-      <w:r>
-        <w:t xml:space="preserve"> </w:t>
-      </w:r>
-      <w:proofErr w:type="spellStart"/>
-      <w:r>
-        <w:t>celon</w:t>
-      </w:r>
-      <w:proofErr w:type="spellEnd"/>
-      <w:r>
-        <w:t xml:space="preserve"> </w:t>
-      </w:r>
-      <w:proofErr w:type="spellStart"/>
-      <w:r>
-        <w:t>leurs</w:t>
-      </w:r>
-      <w:proofErr w:type="spellEnd"/>
-      <w:r>
-        <w:t xml:space="preserve"> </w:t>
-      </w:r>
-      <w:proofErr w:type="spellStart"/>
-      <w:r>
-        <w:t>rôles</w:t>
-      </w:r>
-      <w:proofErr w:type="spellEnd"/>
-      <w:r>
-        <w:t>.</w:t>
+        <w:t>D’autre fonctionalités du sites sont controlées par les administrateurs mais celon leurs rôles.</w:t>
       </w:r>
     </w:p>
     <w:p>
@@ -5688,16 +4523,17 @@
           </wp:anchor>
         </w:drawing>
       </w:r>
-      <w:proofErr w:type="spellStart"/>
       <w:r>
-        <w:t>Représentation</w:t>
-      </w:r>
-      <w:proofErr w:type="spellEnd"/>
-      <w:r>
-        <w:t xml:space="preserve"> </w:t>
+        <w:t xml:space="preserve">Représentation </w:t>
       </w:r>
     </w:p>
     <w:sectPr>
+      <w:headerReference w:type="even" r:id="rId11"/>
+      <w:headerReference w:type="default" r:id="rId12"/>
+      <w:footerReference w:type="even" r:id="rId13"/>
+      <w:footerReference w:type="default" r:id="rId14"/>
+      <w:headerReference w:type="first" r:id="rId15"/>
+      <w:footerReference w:type="first" r:id="rId16"/>
       <w:pgSz w:w="11906" w:h="16838" w:code="9"/>
       <w:pgMar w:top="1440" w:right="1440" w:bottom="1440" w:left="1440" w:header="720" w:footer="720" w:gutter="0"/>
       <w:pgNumType w:start="0"/>
@@ -5734,6 +4570,36 @@
 </w:endnotes>
 </file>
 
+<file path=word/footer1.xml><?xml version="1.0" encoding="utf-8"?>
+<w:ftr xmlns:wpc="http://schemas.microsoft.com/office/word/2010/wordprocessingCanvas" xmlns:cx="http://schemas.microsoft.com/office/drawing/2014/chartex" xmlns:cx1="http://schemas.microsoft.com/office/drawing/2015/9/8/chartex" xmlns:cx2="http://schemas.microsoft.com/office/drawing/2015/10/21/chartex" xmlns:cx3="http://schemas.microsoft.com/office/drawing/2016/5/9/chartex" xmlns:cx4="http://schemas.microsoft.com/office/drawing/2016/5/10/chartex" xmlns:cx5="http://schemas.microsoft.com/office/drawing/2016/5/11/chartex" xmlns:cx6="http://schemas.microsoft.com/office/drawing/2016/5/12/chartex" xmlns:cx7="http://schemas.microsoft.com/office/drawing/2016/5/13/chartex" xmlns:cx8="http://schemas.microsoft.com/office/drawing/2016/5/14/chartex" xmlns:mc="http://schemas.openxmlformats.org/markup-compatibility/2006" xmlns:aink="http://schemas.microsoft.com/office/drawing/2016/ink" xmlns:am3d="http://schemas.microsoft.com/office/drawing/2017/model3d" xmlns:o="urn:schemas-microsoft-com:office:office" xmlns:r="http://schemas.openxmlformats.org/officeDocument/2006/relationships" xmlns:m="http://schemas.openxmlformats.org/officeDocument/2006/math" xmlns:v="urn:schemas-microsoft-com:vml" xmlns:wp14="http://schemas.microsoft.com/office/word/2010/wordprocessingDrawing" xmlns:wp="http://schemas.openxmlformats.org/drawingml/2006/wordprocessingDrawing" xmlns:w10="urn:schemas-microsoft-com:office:word" xmlns:w="http://schemas.openxmlformats.org/wordprocessingml/2006/main" xmlns:w14="http://schemas.microsoft.com/office/word/2010/wordml" xmlns:w15="http://schemas.microsoft.com/office/word/2012/wordml" xmlns:w16cex="http://schemas.microsoft.com/office/word/2018/wordml/cex" xmlns:w16cid="http://schemas.microsoft.com/office/word/2016/wordml/cid" xmlns:w16="http://schemas.microsoft.com/office/word/2018/wordml" xmlns:w16se="http://schemas.microsoft.com/office/word/2015/wordml/symex" xmlns:wpg="http://schemas.microsoft.com/office/word/2010/wordprocessingGroup" xmlns:wpi="http://schemas.microsoft.com/office/word/2010/wordprocessingInk" xmlns:wne="http://schemas.microsoft.com/office/word/2006/wordml" xmlns:wps="http://schemas.microsoft.com/office/word/2010/wordprocessingShape" mc:Ignorable="w14 w15 w16se w16cid w16 w16cex wp14">
+  <w:p>
+    <w:pPr>
+      <w:pStyle w:val="Footer"/>
+    </w:pPr>
+  </w:p>
+</w:ftr>
+</file>
+
+<file path=word/footer2.xml><?xml version="1.0" encoding="utf-8"?>
+<w:ftr xmlns:wpc="http://schemas.microsoft.com/office/word/2010/wordprocessingCanvas" xmlns:cx="http://schemas.microsoft.com/office/drawing/2014/chartex" xmlns:cx1="http://schemas.microsoft.com/office/drawing/2015/9/8/chartex" xmlns:cx2="http://schemas.microsoft.com/office/drawing/2015/10/21/chartex" xmlns:cx3="http://schemas.microsoft.com/office/drawing/2016/5/9/chartex" xmlns:cx4="http://schemas.microsoft.com/office/drawing/2016/5/10/chartex" xmlns:cx5="http://schemas.microsoft.com/office/drawing/2016/5/11/chartex" xmlns:cx6="http://schemas.microsoft.com/office/drawing/2016/5/12/chartex" xmlns:cx7="http://schemas.microsoft.com/office/drawing/2016/5/13/chartex" xmlns:cx8="http://schemas.microsoft.com/office/drawing/2016/5/14/chartex" xmlns:mc="http://schemas.openxmlformats.org/markup-compatibility/2006" xmlns:aink="http://schemas.microsoft.com/office/drawing/2016/ink" xmlns:am3d="http://schemas.microsoft.com/office/drawing/2017/model3d" xmlns:o="urn:schemas-microsoft-com:office:office" xmlns:r="http://schemas.openxmlformats.org/officeDocument/2006/relationships" xmlns:m="http://schemas.openxmlformats.org/officeDocument/2006/math" xmlns:v="urn:schemas-microsoft-com:vml" xmlns:wp14="http://schemas.microsoft.com/office/word/2010/wordprocessingDrawing" xmlns:wp="http://schemas.openxmlformats.org/drawingml/2006/wordprocessingDrawing" xmlns:w10="urn:schemas-microsoft-com:office:word" xmlns:w="http://schemas.openxmlformats.org/wordprocessingml/2006/main" xmlns:w14="http://schemas.microsoft.com/office/word/2010/wordml" xmlns:w15="http://schemas.microsoft.com/office/word/2012/wordml" xmlns:w16cex="http://schemas.microsoft.com/office/word/2018/wordml/cex" xmlns:w16cid="http://schemas.microsoft.com/office/word/2016/wordml/cid" xmlns:w16="http://schemas.microsoft.com/office/word/2018/wordml" xmlns:w16se="http://schemas.microsoft.com/office/word/2015/wordml/symex" xmlns:wpg="http://schemas.microsoft.com/office/word/2010/wordprocessingGroup" xmlns:wpi="http://schemas.microsoft.com/office/word/2010/wordprocessingInk" xmlns:wne="http://schemas.microsoft.com/office/word/2006/wordml" xmlns:wps="http://schemas.microsoft.com/office/word/2010/wordprocessingShape" mc:Ignorable="w14 w15 w16se w16cid w16 w16cex wp14">
+  <w:p>
+    <w:pPr>
+      <w:pStyle w:val="Footer"/>
+    </w:pPr>
+  </w:p>
+</w:ftr>
+</file>
+
+<file path=word/footer3.xml><?xml version="1.0" encoding="utf-8"?>
+<w:ftr xmlns:wpc="http://schemas.microsoft.com/office/word/2010/wordprocessingCanvas" xmlns:cx="http://schemas.microsoft.com/office/drawing/2014/chartex" xmlns:cx1="http://schemas.microsoft.com/office/drawing/2015/9/8/chartex" xmlns:cx2="http://schemas.microsoft.com/office/drawing/2015/10/21/chartex" xmlns:cx3="http://schemas.microsoft.com/office/drawing/2016/5/9/chartex" xmlns:cx4="http://schemas.microsoft.com/office/drawing/2016/5/10/chartex" xmlns:cx5="http://schemas.microsoft.com/office/drawing/2016/5/11/chartex" xmlns:cx6="http://schemas.microsoft.com/office/drawing/2016/5/12/chartex" xmlns:cx7="http://schemas.microsoft.com/office/drawing/2016/5/13/chartex" xmlns:cx8="http://schemas.microsoft.com/office/drawing/2016/5/14/chartex" xmlns:mc="http://schemas.openxmlformats.org/markup-compatibility/2006" xmlns:aink="http://schemas.microsoft.com/office/drawing/2016/ink" xmlns:am3d="http://schemas.microsoft.com/office/drawing/2017/model3d" xmlns:o="urn:schemas-microsoft-com:office:office" xmlns:r="http://schemas.openxmlformats.org/officeDocument/2006/relationships" xmlns:m="http://schemas.openxmlformats.org/officeDocument/2006/math" xmlns:v="urn:schemas-microsoft-com:vml" xmlns:wp14="http://schemas.microsoft.com/office/word/2010/wordprocessingDrawing" xmlns:wp="http://schemas.openxmlformats.org/drawingml/2006/wordprocessingDrawing" xmlns:w10="urn:schemas-microsoft-com:office:word" xmlns:w="http://schemas.openxmlformats.org/wordprocessingml/2006/main" xmlns:w14="http://schemas.microsoft.com/office/word/2010/wordml" xmlns:w15="http://schemas.microsoft.com/office/word/2012/wordml" xmlns:w16cex="http://schemas.microsoft.com/office/word/2018/wordml/cex" xmlns:w16cid="http://schemas.microsoft.com/office/word/2016/wordml/cid" xmlns:w16="http://schemas.microsoft.com/office/word/2018/wordml" xmlns:w16se="http://schemas.microsoft.com/office/word/2015/wordml/symex" xmlns:wpg="http://schemas.microsoft.com/office/word/2010/wordprocessingGroup" xmlns:wpi="http://schemas.microsoft.com/office/word/2010/wordprocessingInk" xmlns:wne="http://schemas.microsoft.com/office/word/2006/wordml" xmlns:wps="http://schemas.microsoft.com/office/word/2010/wordprocessingShape" mc:Ignorable="w14 w15 w16se w16cid w16 w16cex wp14">
+  <w:p>
+    <w:pPr>
+      <w:pStyle w:val="Footer"/>
+    </w:pPr>
+  </w:p>
+</w:ftr>
+</file>
+
 <file path=word/footnotes.xml><?xml version="1.0" encoding="utf-8"?>
 <w:footnotes xmlns:wpc="http://schemas.microsoft.com/office/word/2010/wordprocessingCanvas" xmlns:cx="http://schemas.microsoft.com/office/drawing/2014/chartex" xmlns:cx1="http://schemas.microsoft.com/office/drawing/2015/9/8/chartex" xmlns:cx2="http://schemas.microsoft.com/office/drawing/2015/10/21/chartex" xmlns:cx3="http://schemas.microsoft.com/office/drawing/2016/5/9/chartex" xmlns:cx4="http://schemas.microsoft.com/office/drawing/2016/5/10/chartex" xmlns:cx5="http://schemas.microsoft.com/office/drawing/2016/5/11/chartex" xmlns:cx6="http://schemas.microsoft.com/office/drawing/2016/5/12/chartex" xmlns:cx7="http://schemas.microsoft.com/office/drawing/2016/5/13/chartex" xmlns:cx8="http://schemas.microsoft.com/office/drawing/2016/5/14/chartex" xmlns:mc="http://schemas.openxmlformats.org/markup-compatibility/2006" xmlns:aink="http://schemas.microsoft.com/office/drawing/2016/ink" xmlns:am3d="http://schemas.microsoft.com/office/drawing/2017/model3d" xmlns:o="urn:schemas-microsoft-com:office:office" xmlns:r="http://schemas.openxmlformats.org/officeDocument/2006/relationships" xmlns:m="http://schemas.openxmlformats.org/officeDocument/2006/math" xmlns:v="urn:schemas-microsoft-com:vml" xmlns:wp14="http://schemas.microsoft.com/office/word/2010/wordprocessingDrawing" xmlns:wp="http://schemas.openxmlformats.org/drawingml/2006/wordprocessingDrawing" xmlns:w10="urn:schemas-microsoft-com:office:word" xmlns:w="http://schemas.openxmlformats.org/wordprocessingml/2006/main" xmlns:w14="http://schemas.microsoft.com/office/word/2010/wordml" xmlns:w15="http://schemas.microsoft.com/office/word/2012/wordml" xmlns:w16cex="http://schemas.microsoft.com/office/word/2018/wordml/cex" xmlns:w16cid="http://schemas.microsoft.com/office/word/2016/wordml/cid" xmlns:w16="http://schemas.microsoft.com/office/word/2018/wordml" xmlns:w16se="http://schemas.microsoft.com/office/word/2015/wordml/symex" xmlns:wpg="http://schemas.microsoft.com/office/word/2010/wordprocessingGroup" xmlns:wpi="http://schemas.microsoft.com/office/word/2010/wordprocessingInk" xmlns:wne="http://schemas.microsoft.com/office/word/2006/wordml" xmlns:wps="http://schemas.microsoft.com/office/word/2010/wordprocessingShape" mc:Ignorable="w14 w15 w16se w16cid w16 w16cex wp14">
   <w:footnote w:type="separator" w:id="-1">
@@ -5757,6 +4623,36 @@
     </w:p>
   </w:footnote>
 </w:footnotes>
+</file>
+
+<file path=word/header1.xml><?xml version="1.0" encoding="utf-8"?>
+<w:hdr xmlns:wpc="http://schemas.microsoft.com/office/word/2010/wordprocessingCanvas" xmlns:cx="http://schemas.microsoft.com/office/drawing/2014/chartex" xmlns:cx1="http://schemas.microsoft.com/office/drawing/2015/9/8/chartex" xmlns:cx2="http://schemas.microsoft.com/office/drawing/2015/10/21/chartex" xmlns:cx3="http://schemas.microsoft.com/office/drawing/2016/5/9/chartex" xmlns:cx4="http://schemas.microsoft.com/office/drawing/2016/5/10/chartex" xmlns:cx5="http://schemas.microsoft.com/office/drawing/2016/5/11/chartex" xmlns:cx6="http://schemas.microsoft.com/office/drawing/2016/5/12/chartex" xmlns:cx7="http://schemas.microsoft.com/office/drawing/2016/5/13/chartex" xmlns:cx8="http://schemas.microsoft.com/office/drawing/2016/5/14/chartex" xmlns:mc="http://schemas.openxmlformats.org/markup-compatibility/2006" xmlns:aink="http://schemas.microsoft.com/office/drawing/2016/ink" xmlns:am3d="http://schemas.microsoft.com/office/drawing/2017/model3d" xmlns:o="urn:schemas-microsoft-com:office:office" xmlns:r="http://schemas.openxmlformats.org/officeDocument/2006/relationships" xmlns:m="http://schemas.openxmlformats.org/officeDocument/2006/math" xmlns:v="urn:schemas-microsoft-com:vml" xmlns:wp14="http://schemas.microsoft.com/office/word/2010/wordprocessingDrawing" xmlns:wp="http://schemas.openxmlformats.org/drawingml/2006/wordprocessingDrawing" xmlns:w10="urn:schemas-microsoft-com:office:word" xmlns:w="http://schemas.openxmlformats.org/wordprocessingml/2006/main" xmlns:w14="http://schemas.microsoft.com/office/word/2010/wordml" xmlns:w15="http://schemas.microsoft.com/office/word/2012/wordml" xmlns:w16cex="http://schemas.microsoft.com/office/word/2018/wordml/cex" xmlns:w16cid="http://schemas.microsoft.com/office/word/2016/wordml/cid" xmlns:w16="http://schemas.microsoft.com/office/word/2018/wordml" xmlns:w16se="http://schemas.microsoft.com/office/word/2015/wordml/symex" xmlns:wpg="http://schemas.microsoft.com/office/word/2010/wordprocessingGroup" xmlns:wpi="http://schemas.microsoft.com/office/word/2010/wordprocessingInk" xmlns:wne="http://schemas.microsoft.com/office/word/2006/wordml" xmlns:wps="http://schemas.microsoft.com/office/word/2010/wordprocessingShape" mc:Ignorable="w14 w15 w16se w16cid w16 w16cex wp14">
+  <w:p>
+    <w:pPr>
+      <w:pStyle w:val="Header"/>
+    </w:pPr>
+  </w:p>
+</w:hdr>
+</file>
+
+<file path=word/header2.xml><?xml version="1.0" encoding="utf-8"?>
+<w:hdr xmlns:wpc="http://schemas.microsoft.com/office/word/2010/wordprocessingCanvas" xmlns:cx="http://schemas.microsoft.com/office/drawing/2014/chartex" xmlns:cx1="http://schemas.microsoft.com/office/drawing/2015/9/8/chartex" xmlns:cx2="http://schemas.microsoft.com/office/drawing/2015/10/21/chartex" xmlns:cx3="http://schemas.microsoft.com/office/drawing/2016/5/9/chartex" xmlns:cx4="http://schemas.microsoft.com/office/drawing/2016/5/10/chartex" xmlns:cx5="http://schemas.microsoft.com/office/drawing/2016/5/11/chartex" xmlns:cx6="http://schemas.microsoft.com/office/drawing/2016/5/12/chartex" xmlns:cx7="http://schemas.microsoft.com/office/drawing/2016/5/13/chartex" xmlns:cx8="http://schemas.microsoft.com/office/drawing/2016/5/14/chartex" xmlns:mc="http://schemas.openxmlformats.org/markup-compatibility/2006" xmlns:aink="http://schemas.microsoft.com/office/drawing/2016/ink" xmlns:am3d="http://schemas.microsoft.com/office/drawing/2017/model3d" xmlns:o="urn:schemas-microsoft-com:office:office" xmlns:r="http://schemas.openxmlformats.org/officeDocument/2006/relationships" xmlns:m="http://schemas.openxmlformats.org/officeDocument/2006/math" xmlns:v="urn:schemas-microsoft-com:vml" xmlns:wp14="http://schemas.microsoft.com/office/word/2010/wordprocessingDrawing" xmlns:wp="http://schemas.openxmlformats.org/drawingml/2006/wordprocessingDrawing" xmlns:w10="urn:schemas-microsoft-com:office:word" xmlns:w="http://schemas.openxmlformats.org/wordprocessingml/2006/main" xmlns:w14="http://schemas.microsoft.com/office/word/2010/wordml" xmlns:w15="http://schemas.microsoft.com/office/word/2012/wordml" xmlns:w16cex="http://schemas.microsoft.com/office/word/2018/wordml/cex" xmlns:w16cid="http://schemas.microsoft.com/office/word/2016/wordml/cid" xmlns:w16="http://schemas.microsoft.com/office/word/2018/wordml" xmlns:w16se="http://schemas.microsoft.com/office/word/2015/wordml/symex" xmlns:wpg="http://schemas.microsoft.com/office/word/2010/wordprocessingGroup" xmlns:wpi="http://schemas.microsoft.com/office/word/2010/wordprocessingInk" xmlns:wne="http://schemas.microsoft.com/office/word/2006/wordml" xmlns:wps="http://schemas.microsoft.com/office/word/2010/wordprocessingShape" mc:Ignorable="w14 w15 w16se w16cid w16 w16cex wp14">
+  <w:p>
+    <w:pPr>
+      <w:pStyle w:val="Header"/>
+    </w:pPr>
+  </w:p>
+</w:hdr>
+</file>
+
+<file path=word/header3.xml><?xml version="1.0" encoding="utf-8"?>
+<w:hdr xmlns:wpc="http://schemas.microsoft.com/office/word/2010/wordprocessingCanvas" xmlns:cx="http://schemas.microsoft.com/office/drawing/2014/chartex" xmlns:cx1="http://schemas.microsoft.com/office/drawing/2015/9/8/chartex" xmlns:cx2="http://schemas.microsoft.com/office/drawing/2015/10/21/chartex" xmlns:cx3="http://schemas.microsoft.com/office/drawing/2016/5/9/chartex" xmlns:cx4="http://schemas.microsoft.com/office/drawing/2016/5/10/chartex" xmlns:cx5="http://schemas.microsoft.com/office/drawing/2016/5/11/chartex" xmlns:cx6="http://schemas.microsoft.com/office/drawing/2016/5/12/chartex" xmlns:cx7="http://schemas.microsoft.com/office/drawing/2016/5/13/chartex" xmlns:cx8="http://schemas.microsoft.com/office/drawing/2016/5/14/chartex" xmlns:mc="http://schemas.openxmlformats.org/markup-compatibility/2006" xmlns:aink="http://schemas.microsoft.com/office/drawing/2016/ink" xmlns:am3d="http://schemas.microsoft.com/office/drawing/2017/model3d" xmlns:o="urn:schemas-microsoft-com:office:office" xmlns:r="http://schemas.openxmlformats.org/officeDocument/2006/relationships" xmlns:m="http://schemas.openxmlformats.org/officeDocument/2006/math" xmlns:v="urn:schemas-microsoft-com:vml" xmlns:wp14="http://schemas.microsoft.com/office/word/2010/wordprocessingDrawing" xmlns:wp="http://schemas.openxmlformats.org/drawingml/2006/wordprocessingDrawing" xmlns:w10="urn:schemas-microsoft-com:office:word" xmlns:w="http://schemas.openxmlformats.org/wordprocessingml/2006/main" xmlns:w14="http://schemas.microsoft.com/office/word/2010/wordml" xmlns:w15="http://schemas.microsoft.com/office/word/2012/wordml" xmlns:w16cex="http://schemas.microsoft.com/office/word/2018/wordml/cex" xmlns:w16cid="http://schemas.microsoft.com/office/word/2016/wordml/cid" xmlns:w16="http://schemas.microsoft.com/office/word/2018/wordml" xmlns:w16se="http://schemas.microsoft.com/office/word/2015/wordml/symex" xmlns:wpg="http://schemas.microsoft.com/office/word/2010/wordprocessingGroup" xmlns:wpi="http://schemas.microsoft.com/office/word/2010/wordprocessingInk" xmlns:wne="http://schemas.microsoft.com/office/word/2006/wordml" xmlns:wps="http://schemas.microsoft.com/office/word/2010/wordprocessingShape" mc:Ignorable="w14 w15 w16se w16cid w16 w16cex wp14">
+  <w:p>
+    <w:pPr>
+      <w:pStyle w:val="Header"/>
+    </w:pPr>
+  </w:p>
+</w:hdr>
 </file>
 
 <file path=word/numbering.xml><?xml version="1.0" encoding="utf-8"?>

</xml_diff>